<commit_message>
Version estable DOC Carta
</commit_message>
<xml_diff>
--- a/2.carta_de_presentacion.docx
+++ b/2.carta_de_presentacion.docx
@@ -15,11 +15,9 @@
       <w:r>
         <w:t>{{</w:t>
       </w:r>
-      <w:proofErr w:type="spellStart"/>
       <w:r>
         <w:t>dia</w:t>
       </w:r>
-      <w:proofErr w:type="spellEnd"/>
       <w:r>
         <w:t>}}</w:t>
       </w:r>
@@ -53,11 +51,9 @@
       <w:r>
         <w:t>{{</w:t>
       </w:r>
-      <w:proofErr w:type="spellStart"/>
       <w:r>
         <w:t>anio</w:t>
       </w:r>
-      <w:proofErr w:type="spellEnd"/>
       <w:r>
         <w:t>}}</w:t>
       </w:r>
@@ -198,14 +194,12 @@
         </w:rPr>
         <w:t>{{</w:t>
       </w:r>
-      <w:proofErr w:type="spellStart"/>
       <w:r>
         <w:rPr>
           <w:rFonts w:asciiTheme="minorHAnsi" w:hAnsiTheme="minorHAnsi" w:cs="Calibri"/>
         </w:rPr>
         <w:t>jefe_oap</w:t>
       </w:r>
-      <w:proofErr w:type="spellEnd"/>
       <w:r>
         <w:rPr>
           <w:rFonts w:asciiTheme="minorHAnsi" w:hAnsiTheme="minorHAnsi" w:cs="Calibri"/>
@@ -266,6 +260,7 @@
         <w:jc w:val="both"/>
         <w:rPr>
           <w:b/>
+          <w:u w:val="single"/>
         </w:rPr>
       </w:pPr>
       <w:r>
@@ -275,41 +270,38 @@
         </w:rPr>
         <w:t xml:space="preserve">Asunto: Presentación Proyecto </w:t>
       </w:r>
-      <w:sdt>
-        <w:sdtPr>
-          <w:rPr>
-            <w:rFonts w:asciiTheme="minorHAnsi" w:hAnsiTheme="minorHAnsi" w:cs="Calibri"/>
-          </w:rPr>
-          <w:id w:val="-914008490"/>
-          <w:placeholder>
-            <w:docPart w:val="9C9C29A10A59486BA577D2223D9E36AD"/>
-          </w:placeholder>
-          <w:text/>
-        </w:sdtPr>
-        <w:sdtEndPr/>
-        <w:sdtContent>
-          <w:r>
-            <w:rPr>
-              <w:rFonts w:asciiTheme="minorHAnsi" w:hAnsiTheme="minorHAnsi" w:cs="Calibri"/>
-            </w:rPr>
-            <w:t>“{{</w:t>
-          </w:r>
-          <w:proofErr w:type="spellStart"/>
-          <w:r>
-            <w:rPr>
-              <w:rFonts w:asciiTheme="minorHAnsi" w:hAnsiTheme="minorHAnsi" w:cs="Calibri"/>
-            </w:rPr>
-            <w:t>nombre_proyecto</w:t>
-          </w:r>
-          <w:proofErr w:type="spellEnd"/>
-          <w:r>
-            <w:rPr>
-              <w:rFonts w:asciiTheme="minorHAnsi" w:hAnsiTheme="minorHAnsi" w:cs="Calibri"/>
-            </w:rPr>
-            <w:t>}}”.</w:t>
-          </w:r>
-        </w:sdtContent>
-      </w:sdt>
+      <w:r>
+        <w:rPr>
+          <w:rFonts w:asciiTheme="minorHAnsi" w:hAnsiTheme="minorHAnsi" w:cs="Calibri"/>
+          <w:lang w:val="es-ES"/>
+        </w:rPr>
+        <w:t>“</w:t>
+      </w:r>
+      <w:r>
+        <w:rPr>
+          <w:rFonts w:asciiTheme="minorHAnsi" w:hAnsiTheme="minorHAnsi" w:cs="Calibri"/>
+        </w:rPr>
+        <w:t>{{</w:t>
+      </w:r>
+      <w:r>
+        <w:rPr>
+          <w:rFonts w:asciiTheme="minorHAnsi" w:hAnsiTheme="minorHAnsi" w:cs="Calibri"/>
+        </w:rPr>
+        <w:t>nombre_proyecto</w:t>
+      </w:r>
+      <w:r>
+        <w:rPr>
+          <w:rFonts w:asciiTheme="minorHAnsi" w:hAnsiTheme="minorHAnsi" w:cs="Calibri"/>
+        </w:rPr>
+        <w:t>}}</w:t>
+      </w:r>
+      <w:r>
+        <w:rPr>
+          <w:rFonts w:asciiTheme="minorHAnsi" w:hAnsiTheme="minorHAnsi" w:cs="Calibri"/>
+          <w:lang w:val="es-ES"/>
+        </w:rPr>
+        <w:t>”.</w:t>
+      </w:r>
     </w:p>
     <w:p>
       <w:pPr>
@@ -556,14 +548,12 @@
         </w:rPr>
         <w:t>{{</w:t>
       </w:r>
-      <w:proofErr w:type="spellStart"/>
       <w:r>
         <w:rPr>
           <w:rFonts w:asciiTheme="minorHAnsi" w:hAnsiTheme="minorHAnsi" w:cs="Calibri"/>
         </w:rPr>
         <w:t>lema_periodo</w:t>
       </w:r>
-      <w:proofErr w:type="spellEnd"/>
       <w:r>
         <w:rPr>
           <w:rFonts w:asciiTheme="minorHAnsi" w:hAnsiTheme="minorHAnsi" w:cs="Calibri"/>
@@ -771,14 +761,12 @@
               </w:rPr>
               <w:t>{{</w:t>
             </w:r>
-            <w:proofErr w:type="spellStart"/>
             <w:r>
               <w:rPr>
                 <w:rFonts w:asciiTheme="minorHAnsi" w:hAnsiTheme="minorHAnsi" w:cs="Calibri"/>
               </w:rPr>
               <w:t>cod_programa</w:t>
             </w:r>
-            <w:proofErr w:type="spellEnd"/>
             <w:r>
               <w:rPr>
                 <w:rFonts w:asciiTheme="minorHAnsi" w:hAnsiTheme="minorHAnsi" w:cs="Calibri"/>
@@ -871,14 +859,12 @@
               </w:rPr>
               <w:t>{{</w:t>
             </w:r>
-            <w:proofErr w:type="spellStart"/>
             <w:r>
               <w:rPr>
                 <w:rFonts w:asciiTheme="minorHAnsi" w:hAnsiTheme="minorHAnsi" w:cs="Calibri"/>
               </w:rPr>
               <w:t>cod_sector</w:t>
             </w:r>
-            <w:proofErr w:type="spellEnd"/>
             <w:r>
               <w:rPr>
                 <w:rFonts w:asciiTheme="minorHAnsi" w:hAnsiTheme="minorHAnsi" w:cs="Calibri"/>
@@ -971,14 +957,12 @@
               </w:rPr>
               <w:t>{{</w:t>
             </w:r>
-            <w:proofErr w:type="spellStart"/>
             <w:r>
               <w:rPr>
                 <w:rFonts w:asciiTheme="minorHAnsi" w:hAnsiTheme="minorHAnsi" w:cs="Calibri"/>
               </w:rPr>
               <w:t>cod_meta</w:t>
             </w:r>
-            <w:proofErr w:type="spellEnd"/>
             <w:r>
               <w:rPr>
                 <w:rFonts w:asciiTheme="minorHAnsi" w:hAnsiTheme="minorHAnsi" w:cs="Calibri"/>
@@ -1042,6 +1026,7 @@
         <w:rPr>
           <w:rFonts w:asciiTheme="minorHAnsi" w:hAnsiTheme="minorHAnsi" w:cstheme="minorHAnsi"/>
           <w:color w:val="000000" w:themeColor="text1"/>
+          <w:u w:val="single"/>
           <w:lang w:val="es-ES"/>
         </w:rPr>
       </w:pPr>
@@ -1072,14 +1057,12 @@
         </w:rPr>
         <w:t>{{</w:t>
       </w:r>
-      <w:proofErr w:type="spellStart"/>
       <w:r>
         <w:rPr>
           <w:rFonts w:asciiTheme="minorHAnsi" w:hAnsiTheme="minorHAnsi" w:cs="Calibri"/>
         </w:rPr>
         <w:t>costo_texto</w:t>
       </w:r>
-      <w:proofErr w:type="spellEnd"/>
       <w:r>
         <w:rPr>
           <w:rFonts w:asciiTheme="minorHAnsi" w:hAnsiTheme="minorHAnsi" w:cs="Calibri"/>
@@ -1090,6 +1073,12 @@
         <w:rPr>
           <w:rFonts w:asciiTheme="minorHAnsi" w:hAnsiTheme="minorHAnsi" w:cs="Calibri"/>
         </w:rPr>
+        <w:t xml:space="preserve"> de</w:t>
+      </w:r>
+      <w:r>
+        <w:rPr>
+          <w:rFonts w:asciiTheme="minorHAnsi" w:hAnsiTheme="minorHAnsi" w:cs="Calibri"/>
+        </w:rPr>
         <w:t xml:space="preserve"> </w:t>
       </w:r>
       <w:r>
@@ -1097,23 +1086,7 @@
           <w:rFonts w:asciiTheme="minorHAnsi" w:hAnsiTheme="minorHAnsi" w:cs="Calibri"/>
           <w:lang w:val="es-ES"/>
         </w:rPr>
-        <w:t xml:space="preserve">pesos </w:t>
-      </w:r>
-      <w:proofErr w:type="spellStart"/>
-      <w:r>
-        <w:rPr>
-          <w:rFonts w:asciiTheme="minorHAnsi" w:hAnsiTheme="minorHAnsi" w:cs="Calibri"/>
-          <w:lang w:val="es-ES"/>
-        </w:rPr>
-        <w:t>Mcte</w:t>
-      </w:r>
-      <w:proofErr w:type="spellEnd"/>
-      <w:r>
-        <w:rPr>
-          <w:rFonts w:asciiTheme="minorHAnsi" w:hAnsiTheme="minorHAnsi" w:cs="Calibri"/>
-          <w:lang w:val="es-ES"/>
-        </w:rPr>
-        <w:t xml:space="preserve"> (</w:t>
+        <w:t>pesos Mcte (</w:t>
       </w:r>
       <w:r>
         <w:rPr>
@@ -1128,38 +1101,25 @@
         </w:rPr>
         <w:t>{{</w:t>
       </w:r>
-      <w:proofErr w:type="spellStart"/>
       <w:r>
         <w:rPr>
           <w:rFonts w:asciiTheme="minorHAnsi" w:hAnsiTheme="minorHAnsi" w:cs="Calibri"/>
         </w:rPr>
         <w:t>costo_numero</w:t>
       </w:r>
-      <w:proofErr w:type="spellEnd"/>
-      <w:proofErr w:type="gramStart"/>
       <w:r>
         <w:rPr>
           <w:rFonts w:asciiTheme="minorHAnsi" w:hAnsiTheme="minorHAnsi" w:cs="Calibri"/>
         </w:rPr>
         <w:t>}}</w:t>
       </w:r>
-      <w:proofErr w:type="spellStart"/>
-      <w:r>
-        <w:rPr>
-          <w:rFonts w:asciiTheme="minorHAnsi" w:hAnsiTheme="minorHAnsi" w:cs="Calibri"/>
-          <w:lang w:val="es-ES"/>
-        </w:rPr>
-        <w:t>°</w:t>
-      </w:r>
-      <w:proofErr w:type="gramEnd"/>
-      <w:r>
-        <w:rPr>
-          <w:rFonts w:asciiTheme="minorHAnsi" w:hAnsiTheme="minorHAnsi" w:cs="Calibri"/>
-          <w:lang w:val="es-ES"/>
-        </w:rPr>
-        <w:t>°</w:t>
-      </w:r>
-      <w:proofErr w:type="spellEnd"/>
+      <w:r>
+        <w:rPr>
+          <w:rFonts w:asciiTheme="minorHAnsi" w:hAnsiTheme="minorHAnsi" w:cs="Calibri"/>
+          <w:lang w:val="es-ES"/>
+        </w:rPr>
+        <w:t>°°</w:t>
+      </w:r>
       <w:r>
         <w:rPr>
           <w:rFonts w:asciiTheme="minorHAnsi" w:hAnsiTheme="minorHAnsi" w:cs="Calibri"/>
@@ -1265,11 +1225,21 @@
             </w:pPr>
             <w:r>
               <w:rPr>
-                <w:rFonts w:ascii="Arial" w:eastAsia="Times New Roman" w:hAnsi="Arial"/>
-                <w:b/>
-                <w:bCs/>
-              </w:rPr>
-              <w:t>2024</w:t>
+                <w:rFonts w:asciiTheme="minorHAnsi" w:hAnsiTheme="minorHAnsi" w:cs="Calibri"/>
+              </w:rPr>
+              <w:t>{{</w:t>
+            </w:r>
+            <w:r>
+              <w:rPr>
+                <w:rFonts w:asciiTheme="minorHAnsi" w:hAnsiTheme="minorHAnsi" w:cs="Calibri"/>
+              </w:rPr>
+              <w:t>anio_1</w:t>
+            </w:r>
+            <w:r>
+              <w:rPr>
+                <w:rFonts w:asciiTheme="minorHAnsi" w:hAnsiTheme="minorHAnsi" w:cs="Calibri"/>
+              </w:rPr>
+              <w:t>}}</w:t>
             </w:r>
           </w:p>
         </w:tc>
@@ -1291,11 +1261,21 @@
             </w:pPr>
             <w:r>
               <w:rPr>
-                <w:rFonts w:ascii="Arial" w:eastAsia="Times New Roman" w:hAnsi="Arial"/>
-                <w:b/>
-                <w:bCs/>
-              </w:rPr>
-              <w:t>2025</w:t>
+                <w:rFonts w:asciiTheme="minorHAnsi" w:hAnsiTheme="minorHAnsi" w:cs="Calibri"/>
+              </w:rPr>
+              <w:t>{{</w:t>
+            </w:r>
+            <w:r>
+              <w:rPr>
+                <w:rFonts w:asciiTheme="minorHAnsi" w:hAnsiTheme="minorHAnsi" w:cs="Calibri"/>
+              </w:rPr>
+              <w:t>anio_2</w:t>
+            </w:r>
+            <w:r>
+              <w:rPr>
+                <w:rFonts w:asciiTheme="minorHAnsi" w:hAnsiTheme="minorHAnsi" w:cs="Calibri"/>
+              </w:rPr>
+              <w:t>}}</w:t>
             </w:r>
           </w:p>
         </w:tc>
@@ -1317,11 +1297,21 @@
             </w:pPr>
             <w:r>
               <w:rPr>
-                <w:rFonts w:ascii="Arial" w:eastAsia="Times New Roman" w:hAnsi="Arial"/>
-                <w:b/>
-                <w:bCs/>
-              </w:rPr>
-              <w:t>2026</w:t>
+                <w:rFonts w:asciiTheme="minorHAnsi" w:hAnsiTheme="minorHAnsi" w:cs="Calibri"/>
+              </w:rPr>
+              <w:t>{{</w:t>
+            </w:r>
+            <w:r>
+              <w:rPr>
+                <w:rFonts w:asciiTheme="minorHAnsi" w:hAnsiTheme="minorHAnsi" w:cs="Calibri"/>
+              </w:rPr>
+              <w:t>anio_3</w:t>
+            </w:r>
+            <w:r>
+              <w:rPr>
+                <w:rFonts w:asciiTheme="minorHAnsi" w:hAnsiTheme="minorHAnsi" w:cs="Calibri"/>
+              </w:rPr>
+              <w:t>}}</w:t>
             </w:r>
           </w:p>
         </w:tc>
@@ -1343,11 +1333,21 @@
             </w:pPr>
             <w:r>
               <w:rPr>
-                <w:rFonts w:ascii="Arial" w:eastAsia="Times New Roman" w:hAnsi="Arial"/>
-                <w:b/>
-                <w:bCs/>
-              </w:rPr>
-              <w:t>2027</w:t>
+                <w:rFonts w:asciiTheme="minorHAnsi" w:hAnsiTheme="minorHAnsi" w:cs="Calibri"/>
+              </w:rPr>
+              <w:t>{{</w:t>
+            </w:r>
+            <w:r>
+              <w:rPr>
+                <w:rFonts w:asciiTheme="minorHAnsi" w:hAnsiTheme="minorHAnsi" w:cs="Calibri"/>
+              </w:rPr>
+              <w:t>anio_4</w:t>
+            </w:r>
+            <w:r>
+              <w:rPr>
+                <w:rFonts w:asciiTheme="minorHAnsi" w:hAnsiTheme="minorHAnsi" w:cs="Calibri"/>
+              </w:rPr>
+              <w:t>}}</w:t>
             </w:r>
           </w:p>
         </w:tc>
@@ -1460,7 +1460,13 @@
               <w:rPr>
                 <w:rFonts w:asciiTheme="minorHAnsi" w:hAnsiTheme="minorHAnsi" w:cs="Calibri"/>
               </w:rPr>
-              <w:t>valor_departamento_1</w:t>
+              <w:t>valor_departamento_</w:t>
+            </w:r>
+            <w:r>
+              <w:rPr>
+                <w:rFonts w:asciiTheme="minorHAnsi" w:hAnsiTheme="minorHAnsi" w:cs="Calibri"/>
+              </w:rPr>
+              <w:t>2</w:t>
             </w:r>
             <w:r>
               <w:rPr>
@@ -1492,7 +1498,13 @@
               <w:rPr>
                 <w:rFonts w:asciiTheme="minorHAnsi" w:hAnsiTheme="minorHAnsi" w:cs="Calibri"/>
               </w:rPr>
-              <w:t>valor_departamento_1</w:t>
+              <w:t>valor_departamento_</w:t>
+            </w:r>
+            <w:r>
+              <w:rPr>
+                <w:rFonts w:asciiTheme="minorHAnsi" w:hAnsiTheme="minorHAnsi" w:cs="Calibri"/>
+              </w:rPr>
+              <w:t>3</w:t>
             </w:r>
             <w:r>
               <w:rPr>
@@ -1524,7 +1536,13 @@
               <w:rPr>
                 <w:rFonts w:asciiTheme="minorHAnsi" w:hAnsiTheme="minorHAnsi" w:cs="Calibri"/>
               </w:rPr>
-              <w:t>valor_departamento_1</w:t>
+              <w:t>valor_departamento_</w:t>
+            </w:r>
+            <w:r>
+              <w:rPr>
+                <w:rFonts w:asciiTheme="minorHAnsi" w:hAnsiTheme="minorHAnsi" w:cs="Calibri"/>
+              </w:rPr>
+              <w:t>4</w:t>
             </w:r>
             <w:r>
               <w:rPr>
@@ -1554,7 +1572,6 @@
               </w:rPr>
               <w:t>{{</w:t>
             </w:r>
-            <w:proofErr w:type="spellStart"/>
             <w:r>
               <w:rPr>
                 <w:rFonts w:asciiTheme="minorHAnsi" w:hAnsiTheme="minorHAnsi" w:cs="Calibri"/>
@@ -1579,7 +1596,6 @@
               </w:rPr>
               <w:t>departamento</w:t>
             </w:r>
-            <w:proofErr w:type="spellEnd"/>
             <w:r>
               <w:rPr>
                 <w:rFonts w:asciiTheme="minorHAnsi" w:hAnsiTheme="minorHAnsi" w:cs="Calibri"/>
@@ -1702,7 +1718,13 @@
               <w:rPr>
                 <w:rFonts w:asciiTheme="minorHAnsi" w:hAnsiTheme="minorHAnsi" w:cs="Calibri"/>
               </w:rPr>
-              <w:t>_1</w:t>
+              <w:t>_</w:t>
+            </w:r>
+            <w:r>
+              <w:rPr>
+                <w:rFonts w:asciiTheme="minorHAnsi" w:hAnsiTheme="minorHAnsi" w:cs="Calibri"/>
+              </w:rPr>
+              <w:t>2</w:t>
             </w:r>
             <w:r>
               <w:rPr>
@@ -1746,7 +1768,13 @@
               <w:rPr>
                 <w:rFonts w:asciiTheme="minorHAnsi" w:hAnsiTheme="minorHAnsi" w:cs="Calibri"/>
               </w:rPr>
-              <w:t>_1</w:t>
+              <w:t>_</w:t>
+            </w:r>
+            <w:r>
+              <w:rPr>
+                <w:rFonts w:asciiTheme="minorHAnsi" w:hAnsiTheme="minorHAnsi" w:cs="Calibri"/>
+              </w:rPr>
+              <w:t>3</w:t>
             </w:r>
             <w:r>
               <w:rPr>
@@ -1790,7 +1818,13 @@
               <w:rPr>
                 <w:rFonts w:asciiTheme="minorHAnsi" w:hAnsiTheme="minorHAnsi" w:cs="Calibri"/>
               </w:rPr>
-              <w:t>_1</w:t>
+              <w:t>_</w:t>
+            </w:r>
+            <w:r>
+              <w:rPr>
+                <w:rFonts w:asciiTheme="minorHAnsi" w:hAnsiTheme="minorHAnsi" w:cs="Calibri"/>
+              </w:rPr>
+              <w:t>4</w:t>
             </w:r>
             <w:r>
               <w:rPr>
@@ -1820,7 +1854,6 @@
               </w:rPr>
               <w:t>{{</w:t>
             </w:r>
-            <w:proofErr w:type="spellStart"/>
             <w:r>
               <w:rPr>
                 <w:rFonts w:asciiTheme="minorHAnsi" w:hAnsiTheme="minorHAnsi" w:cs="Calibri"/>
@@ -1845,7 +1878,6 @@
               </w:rPr>
               <w:t>propios</w:t>
             </w:r>
-            <w:proofErr w:type="spellEnd"/>
             <w:r>
               <w:rPr>
                 <w:rFonts w:asciiTheme="minorHAnsi" w:hAnsiTheme="minorHAnsi" w:cs="Calibri"/>
@@ -1918,7 +1950,20 @@
               <w:rPr>
                 <w:rFonts w:asciiTheme="minorHAnsi" w:hAnsiTheme="minorHAnsi" w:cs="Calibri"/>
               </w:rPr>
-              <w:t>sgp_inver</w:t>
+              <w:t>sgp_</w:t>
+            </w:r>
+            <w:r>
+              <w:rPr>
+                <w:rFonts w:asciiTheme="minorHAnsi" w:hAnsiTheme="minorHAnsi" w:cs="Calibri"/>
+              </w:rPr>
+              <w:t>libre_in</w:t>
+            </w:r>
+            <w:r>
+              <w:rPr>
+                <w:rFonts w:asciiTheme="minorHAnsi" w:hAnsiTheme="minorHAnsi" w:cs="Calibri"/>
+              </w:rPr>
+              <w:lastRenderedPageBreak/>
+              <w:t>version</w:t>
             </w:r>
             <w:r>
               <w:rPr>
@@ -1950,6 +1995,7 @@
               <w:rPr>
                 <w:rFonts w:asciiTheme="minorHAnsi" w:hAnsiTheme="minorHAnsi" w:cs="Calibri"/>
               </w:rPr>
+              <w:lastRenderedPageBreak/>
               <w:t>{{</w:t>
             </w:r>
             <w:r>
@@ -1962,7 +2008,20 @@
               <w:rPr>
                 <w:rFonts w:asciiTheme="minorHAnsi" w:hAnsiTheme="minorHAnsi" w:cs="Calibri"/>
               </w:rPr>
-              <w:t>sgp_inve</w:t>
+              <w:t>sgp_</w:t>
+            </w:r>
+            <w:r>
+              <w:rPr>
+                <w:rFonts w:asciiTheme="minorHAnsi" w:hAnsiTheme="minorHAnsi" w:cs="Calibri"/>
+              </w:rPr>
+              <w:t>libre_</w:t>
+            </w:r>
+            <w:r>
+              <w:rPr>
+                <w:rFonts w:asciiTheme="minorHAnsi" w:hAnsiTheme="minorHAnsi" w:cs="Calibri"/>
+              </w:rPr>
+              <w:lastRenderedPageBreak/>
+              <w:t>inversion</w:t>
             </w:r>
             <w:r>
               <w:rPr>
@@ -2000,6 +2059,7 @@
               <w:rPr>
                 <w:rFonts w:asciiTheme="minorHAnsi" w:hAnsiTheme="minorHAnsi" w:cs="Calibri"/>
               </w:rPr>
+              <w:lastRenderedPageBreak/>
               <w:t>{{</w:t>
             </w:r>
             <w:r>
@@ -2012,7 +2072,25 @@
               <w:rPr>
                 <w:rFonts w:asciiTheme="minorHAnsi" w:hAnsiTheme="minorHAnsi" w:cs="Calibri"/>
               </w:rPr>
-              <w:t>sgp_inver</w:t>
+              <w:t>sgp_</w:t>
+            </w:r>
+            <w:r>
+              <w:rPr>
+                <w:rFonts w:asciiTheme="minorHAnsi" w:hAnsiTheme="minorHAnsi" w:cs="Calibri"/>
+              </w:rPr>
+              <w:t>libre_</w:t>
+            </w:r>
+            <w:r>
+              <w:rPr>
+                <w:rFonts w:asciiTheme="minorHAnsi" w:hAnsiTheme="minorHAnsi" w:cs="Calibri"/>
+              </w:rPr>
+              <w:t>inver</w:t>
+            </w:r>
+            <w:r>
+              <w:rPr>
+                <w:rFonts w:asciiTheme="minorHAnsi" w:hAnsiTheme="minorHAnsi" w:cs="Calibri"/>
+              </w:rPr>
+              <w:t>sion</w:t>
             </w:r>
             <w:r>
               <w:rPr>
@@ -2062,7 +2140,26 @@
               <w:rPr>
                 <w:rFonts w:asciiTheme="minorHAnsi" w:hAnsiTheme="minorHAnsi" w:cs="Calibri"/>
               </w:rPr>
-              <w:t>sgp_inver</w:t>
+              <w:t>sgp</w:t>
+            </w:r>
+            <w:r>
+              <w:rPr>
+                <w:rFonts w:asciiTheme="minorHAnsi" w:hAnsiTheme="minorHAnsi" w:cs="Calibri"/>
+              </w:rPr>
+              <w:t>_libre</w:t>
+            </w:r>
+            <w:r>
+              <w:rPr>
+                <w:rFonts w:asciiTheme="minorHAnsi" w:hAnsiTheme="minorHAnsi" w:cs="Calibri"/>
+              </w:rPr>
+              <w:lastRenderedPageBreak/>
+              <w:t>_inver</w:t>
+            </w:r>
+            <w:r>
+              <w:rPr>
+                <w:rFonts w:asciiTheme="minorHAnsi" w:hAnsiTheme="minorHAnsi" w:cs="Calibri"/>
+              </w:rPr>
+              <w:t>sion</w:t>
             </w:r>
             <w:r>
               <w:rPr>
@@ -2102,9 +2199,9 @@
               <w:rPr>
                 <w:rFonts w:asciiTheme="minorHAnsi" w:hAnsiTheme="minorHAnsi" w:cs="Calibri"/>
               </w:rPr>
+              <w:lastRenderedPageBreak/>
               <w:t>{{</w:t>
             </w:r>
-            <w:proofErr w:type="spellStart"/>
             <w:r>
               <w:rPr>
                 <w:rFonts w:asciiTheme="minorHAnsi" w:hAnsiTheme="minorHAnsi" w:cs="Calibri"/>
@@ -2127,9 +2224,26 @@
               <w:rPr>
                 <w:rFonts w:asciiTheme="minorHAnsi" w:hAnsiTheme="minorHAnsi" w:cs="Calibri"/>
               </w:rPr>
-              <w:t>sgp_inver</w:t>
-            </w:r>
-            <w:proofErr w:type="spellEnd"/>
+              <w:t>sgp</w:t>
+            </w:r>
+            <w:r>
+              <w:rPr>
+                <w:rFonts w:asciiTheme="minorHAnsi" w:hAnsiTheme="minorHAnsi" w:cs="Calibri"/>
+              </w:rPr>
+              <w:t>_libre</w:t>
+            </w:r>
+            <w:r>
+              <w:rPr>
+                <w:rFonts w:asciiTheme="minorHAnsi" w:hAnsiTheme="minorHAnsi" w:cs="Calibri"/>
+              </w:rPr>
+              <w:t>_inver</w:t>
+            </w:r>
+            <w:r>
+              <w:rPr>
+                <w:rFonts w:asciiTheme="minorHAnsi" w:hAnsiTheme="minorHAnsi" w:cs="Calibri"/>
+              </w:rPr>
+              <w:t>sion</w:t>
+            </w:r>
             <w:r>
               <w:rPr>
                 <w:rFonts w:asciiTheme="minorHAnsi" w:hAnsiTheme="minorHAnsi" w:cs="Calibri"/>
@@ -2170,7 +2284,6 @@
                 <w:sz w:val="16"/>
                 <w:szCs w:val="16"/>
               </w:rPr>
-              <w:lastRenderedPageBreak/>
               <w:t>SGP Libre destinación</w:t>
             </w:r>
           </w:p>
@@ -2203,7 +2316,25 @@
               <w:rPr>
                 <w:rFonts w:asciiTheme="minorHAnsi" w:hAnsiTheme="minorHAnsi" w:cs="Calibri"/>
               </w:rPr>
-              <w:t>sgp_desti</w:t>
+              <w:t>sgp</w:t>
+            </w:r>
+            <w:r>
+              <w:rPr>
+                <w:rFonts w:asciiTheme="minorHAnsi" w:hAnsiTheme="minorHAnsi" w:cs="Calibri"/>
+              </w:rPr>
+              <w:t>_libre</w:t>
+            </w:r>
+            <w:r>
+              <w:rPr>
+                <w:rFonts w:asciiTheme="minorHAnsi" w:hAnsiTheme="minorHAnsi" w:cs="Calibri"/>
+              </w:rPr>
+              <w:t>_desti</w:t>
+            </w:r>
+            <w:r>
+              <w:rPr>
+                <w:rFonts w:asciiTheme="minorHAnsi" w:hAnsiTheme="minorHAnsi" w:cs="Calibri"/>
+              </w:rPr>
+              <w:t>nacion</w:t>
             </w:r>
             <w:r>
               <w:rPr>
@@ -2247,7 +2378,25 @@
               <w:rPr>
                 <w:rFonts w:asciiTheme="minorHAnsi" w:hAnsiTheme="minorHAnsi" w:cs="Calibri"/>
               </w:rPr>
-              <w:t>sgp_desti</w:t>
+              <w:t>sgp</w:t>
+            </w:r>
+            <w:r>
+              <w:rPr>
+                <w:rFonts w:asciiTheme="minorHAnsi" w:hAnsiTheme="minorHAnsi" w:cs="Calibri"/>
+              </w:rPr>
+              <w:t>_libre</w:t>
+            </w:r>
+            <w:r>
+              <w:rPr>
+                <w:rFonts w:asciiTheme="minorHAnsi" w:hAnsiTheme="minorHAnsi" w:cs="Calibri"/>
+              </w:rPr>
+              <w:t>_desti</w:t>
+            </w:r>
+            <w:r>
+              <w:rPr>
+                <w:rFonts w:asciiTheme="minorHAnsi" w:hAnsiTheme="minorHAnsi" w:cs="Calibri"/>
+              </w:rPr>
+              <w:t>nacion</w:t>
             </w:r>
             <w:r>
               <w:rPr>
@@ -2297,7 +2446,25 @@
               <w:rPr>
                 <w:rFonts w:asciiTheme="minorHAnsi" w:hAnsiTheme="minorHAnsi" w:cs="Calibri"/>
               </w:rPr>
-              <w:t>sgp_desti</w:t>
+              <w:t>sgp</w:t>
+            </w:r>
+            <w:r>
+              <w:rPr>
+                <w:rFonts w:asciiTheme="minorHAnsi" w:hAnsiTheme="minorHAnsi" w:cs="Calibri"/>
+              </w:rPr>
+              <w:t>_libre</w:t>
+            </w:r>
+            <w:r>
+              <w:rPr>
+                <w:rFonts w:asciiTheme="minorHAnsi" w:hAnsiTheme="minorHAnsi" w:cs="Calibri"/>
+              </w:rPr>
+              <w:t>_desti</w:t>
+            </w:r>
+            <w:r>
+              <w:rPr>
+                <w:rFonts w:asciiTheme="minorHAnsi" w:hAnsiTheme="minorHAnsi" w:cs="Calibri"/>
+              </w:rPr>
+              <w:t>nacion</w:t>
             </w:r>
             <w:r>
               <w:rPr>
@@ -2347,7 +2514,25 @@
               <w:rPr>
                 <w:rFonts w:asciiTheme="minorHAnsi" w:hAnsiTheme="minorHAnsi" w:cs="Calibri"/>
               </w:rPr>
-              <w:t>sgp_desti</w:t>
+              <w:t>sgp</w:t>
+            </w:r>
+            <w:r>
+              <w:rPr>
+                <w:rFonts w:asciiTheme="minorHAnsi" w:hAnsiTheme="minorHAnsi" w:cs="Calibri"/>
+              </w:rPr>
+              <w:t>_libre</w:t>
+            </w:r>
+            <w:r>
+              <w:rPr>
+                <w:rFonts w:asciiTheme="minorHAnsi" w:hAnsiTheme="minorHAnsi" w:cs="Calibri"/>
+              </w:rPr>
+              <w:t>_desti</w:t>
+            </w:r>
+            <w:r>
+              <w:rPr>
+                <w:rFonts w:asciiTheme="minorHAnsi" w:hAnsiTheme="minorHAnsi" w:cs="Calibri"/>
+              </w:rPr>
+              <w:t>nacion</w:t>
             </w:r>
             <w:r>
               <w:rPr>
@@ -2389,7 +2574,6 @@
               </w:rPr>
               <w:t>{{</w:t>
             </w:r>
-            <w:proofErr w:type="spellStart"/>
             <w:r>
               <w:rPr>
                 <w:rFonts w:asciiTheme="minorHAnsi" w:hAnsiTheme="minorHAnsi" w:cs="Calibri"/>
@@ -2412,9 +2596,26 @@
               <w:rPr>
                 <w:rFonts w:asciiTheme="minorHAnsi" w:hAnsiTheme="minorHAnsi" w:cs="Calibri"/>
               </w:rPr>
-              <w:t>sgp_desti</w:t>
-            </w:r>
-            <w:proofErr w:type="spellEnd"/>
+              <w:t>sgp</w:t>
+            </w:r>
+            <w:r>
+              <w:rPr>
+                <w:rFonts w:asciiTheme="minorHAnsi" w:hAnsiTheme="minorHAnsi" w:cs="Calibri"/>
+              </w:rPr>
+              <w:t>_libre</w:t>
+            </w:r>
+            <w:r>
+              <w:rPr>
+                <w:rFonts w:asciiTheme="minorHAnsi" w:hAnsiTheme="minorHAnsi" w:cs="Calibri"/>
+              </w:rPr>
+              <w:t>_desti</w:t>
+            </w:r>
+            <w:r>
+              <w:rPr>
+                <w:rFonts w:asciiTheme="minorHAnsi" w:hAnsiTheme="minorHAnsi" w:cs="Calibri"/>
+              </w:rPr>
+              <w:t>nacion</w:t>
+            </w:r>
             <w:r>
               <w:rPr>
                 <w:rFonts w:asciiTheme="minorHAnsi" w:hAnsiTheme="minorHAnsi" w:cs="Calibri"/>
@@ -2673,7 +2874,6 @@
               </w:rPr>
               <w:t>{{</w:t>
             </w:r>
-            <w:proofErr w:type="spellStart"/>
             <w:r>
               <w:rPr>
                 <w:rFonts w:asciiTheme="minorHAnsi" w:hAnsiTheme="minorHAnsi" w:cs="Calibri"/>
@@ -2698,7 +2898,6 @@
               </w:rPr>
               <w:t>sgp_apsb</w:t>
             </w:r>
-            <w:proofErr w:type="spellEnd"/>
             <w:r>
               <w:rPr>
                 <w:rFonts w:asciiTheme="minorHAnsi" w:hAnsiTheme="minorHAnsi" w:cs="Calibri"/>
@@ -2777,6 +2976,12 @@
               <w:rPr>
                 <w:rFonts w:asciiTheme="minorHAnsi" w:hAnsiTheme="minorHAnsi" w:cs="Calibri"/>
               </w:rPr>
+              <w:t>cion</w:t>
+            </w:r>
+            <w:r>
+              <w:rPr>
+                <w:rFonts w:asciiTheme="minorHAnsi" w:hAnsiTheme="minorHAnsi" w:cs="Calibri"/>
+              </w:rPr>
               <w:t>_1</w:t>
             </w:r>
             <w:r>
@@ -2821,6 +3026,12 @@
               <w:rPr>
                 <w:rFonts w:asciiTheme="minorHAnsi" w:hAnsiTheme="minorHAnsi" w:cs="Calibri"/>
               </w:rPr>
+              <w:t>cion</w:t>
+            </w:r>
+            <w:r>
+              <w:rPr>
+                <w:rFonts w:asciiTheme="minorHAnsi" w:hAnsiTheme="minorHAnsi" w:cs="Calibri"/>
+              </w:rPr>
               <w:t>_</w:t>
             </w:r>
             <w:r>
@@ -2865,7 +3076,19 @@
               <w:rPr>
                 <w:rFonts w:asciiTheme="minorHAnsi" w:hAnsiTheme="minorHAnsi" w:cs="Calibri"/>
               </w:rPr>
-              <w:t>sgp_educa_3</w:t>
+              <w:t>sgp_educa</w:t>
+            </w:r>
+            <w:r>
+              <w:rPr>
+                <w:rFonts w:asciiTheme="minorHAnsi" w:hAnsiTheme="minorHAnsi" w:cs="Calibri"/>
+              </w:rPr>
+              <w:t>cion</w:t>
+            </w:r>
+            <w:r>
+              <w:rPr>
+                <w:rFonts w:asciiTheme="minorHAnsi" w:hAnsiTheme="minorHAnsi" w:cs="Calibri"/>
+              </w:rPr>
+              <w:t>_3</w:t>
             </w:r>
             <w:r>
               <w:rPr>
@@ -2904,6 +3127,12 @@
                 <w:rFonts w:asciiTheme="minorHAnsi" w:hAnsiTheme="minorHAnsi" w:cs="Calibri"/>
               </w:rPr>
               <w:t>sgp_educa</w:t>
+            </w:r>
+            <w:r>
+              <w:rPr>
+                <w:rFonts w:asciiTheme="minorHAnsi" w:hAnsiTheme="minorHAnsi" w:cs="Calibri"/>
+              </w:rPr>
+              <w:t>cion</w:t>
             </w:r>
             <w:r>
               <w:rPr>
@@ -2945,7 +3174,6 @@
               </w:rPr>
               <w:t>{{</w:t>
             </w:r>
-            <w:proofErr w:type="spellStart"/>
             <w:r>
               <w:rPr>
                 <w:rFonts w:asciiTheme="minorHAnsi" w:hAnsiTheme="minorHAnsi" w:cs="Calibri"/>
@@ -2976,7 +3204,12 @@
               </w:rPr>
               <w:t>educa</w:t>
             </w:r>
-            <w:proofErr w:type="spellEnd"/>
+            <w:r>
+              <w:rPr>
+                <w:rFonts w:asciiTheme="minorHAnsi" w:hAnsiTheme="minorHAnsi" w:cs="Calibri"/>
+              </w:rPr>
+              <w:t>cion</w:t>
+            </w:r>
             <w:r>
               <w:rPr>
                 <w:rFonts w:asciiTheme="minorHAnsi" w:hAnsiTheme="minorHAnsi" w:cs="Calibri"/>
@@ -3055,6 +3288,12 @@
               <w:rPr>
                 <w:rFonts w:asciiTheme="minorHAnsi" w:hAnsiTheme="minorHAnsi" w:cs="Calibri"/>
               </w:rPr>
+              <w:t>tacion_escolar</w:t>
+            </w:r>
+            <w:r>
+              <w:rPr>
+                <w:rFonts w:asciiTheme="minorHAnsi" w:hAnsiTheme="minorHAnsi" w:cs="Calibri"/>
+              </w:rPr>
               <w:t>_1</w:t>
             </w:r>
             <w:r>
@@ -3099,6 +3338,12 @@
               <w:rPr>
                 <w:rFonts w:asciiTheme="minorHAnsi" w:hAnsiTheme="minorHAnsi" w:cs="Calibri"/>
               </w:rPr>
+              <w:t>tacion_escolar</w:t>
+            </w:r>
+            <w:r>
+              <w:rPr>
+                <w:rFonts w:asciiTheme="minorHAnsi" w:hAnsiTheme="minorHAnsi" w:cs="Calibri"/>
+              </w:rPr>
               <w:t>_</w:t>
             </w:r>
             <w:r>
@@ -3149,6 +3394,12 @@
               <w:rPr>
                 <w:rFonts w:asciiTheme="minorHAnsi" w:hAnsiTheme="minorHAnsi" w:cs="Calibri"/>
               </w:rPr>
+              <w:t>tacion_escolar</w:t>
+            </w:r>
+            <w:r>
+              <w:rPr>
+                <w:rFonts w:asciiTheme="minorHAnsi" w:hAnsiTheme="minorHAnsi" w:cs="Calibri"/>
+              </w:rPr>
               <w:t>_</w:t>
             </w:r>
             <w:r>
@@ -3194,6 +3445,12 @@
                 <w:rFonts w:asciiTheme="minorHAnsi" w:hAnsiTheme="minorHAnsi" w:cs="Calibri"/>
               </w:rPr>
               <w:t>sgp_alimen</w:t>
+            </w:r>
+            <w:r>
+              <w:rPr>
+                <w:rFonts w:asciiTheme="minorHAnsi" w:hAnsiTheme="minorHAnsi" w:cs="Calibri"/>
+              </w:rPr>
+              <w:t>tacion_escolar</w:t>
             </w:r>
             <w:r>
               <w:rPr>
@@ -3235,7 +3492,6 @@
               </w:rPr>
               <w:t>{{</w:t>
             </w:r>
-            <w:proofErr w:type="spellStart"/>
             <w:r>
               <w:rPr>
                 <w:rFonts w:asciiTheme="minorHAnsi" w:hAnsiTheme="minorHAnsi" w:cs="Calibri"/>
@@ -3260,7 +3516,12 @@
               </w:rPr>
               <w:t>sgp_alimen</w:t>
             </w:r>
-            <w:proofErr w:type="spellEnd"/>
+            <w:r>
+              <w:rPr>
+                <w:rFonts w:asciiTheme="minorHAnsi" w:hAnsiTheme="minorHAnsi" w:cs="Calibri"/>
+              </w:rPr>
+              <w:t>tacion_escolar</w:t>
+            </w:r>
             <w:r>
               <w:rPr>
                 <w:rFonts w:asciiTheme="minorHAnsi" w:hAnsiTheme="minorHAnsi" w:cs="Calibri"/>
@@ -3519,7 +3780,6 @@
               </w:rPr>
               <w:t>{{</w:t>
             </w:r>
-            <w:proofErr w:type="spellStart"/>
             <w:r>
               <w:rPr>
                 <w:rFonts w:asciiTheme="minorHAnsi" w:hAnsiTheme="minorHAnsi" w:cs="Calibri"/>
@@ -3550,7 +3810,6 @@
               </w:rPr>
               <w:t>cultura</w:t>
             </w:r>
-            <w:proofErr w:type="spellEnd"/>
             <w:r>
               <w:rPr>
                 <w:rFonts w:asciiTheme="minorHAnsi" w:hAnsiTheme="minorHAnsi" w:cs="Calibri"/>
@@ -3809,7 +4068,6 @@
               </w:rPr>
               <w:t>{{</w:t>
             </w:r>
-            <w:proofErr w:type="spellStart"/>
             <w:r>
               <w:rPr>
                 <w:rFonts w:asciiTheme="minorHAnsi" w:hAnsiTheme="minorHAnsi" w:cs="Calibri"/>
@@ -3840,7 +4098,6 @@
               </w:rPr>
               <w:t>deporte</w:t>
             </w:r>
-            <w:proofErr w:type="spellEnd"/>
             <w:r>
               <w:rPr>
                 <w:rFonts w:asciiTheme="minorHAnsi" w:hAnsiTheme="minorHAnsi" w:cs="Calibri"/>
@@ -4099,7 +4356,6 @@
               </w:rPr>
               <w:t>{{</w:t>
             </w:r>
-            <w:proofErr w:type="spellStart"/>
             <w:r>
               <w:rPr>
                 <w:rFonts w:asciiTheme="minorHAnsi" w:hAnsiTheme="minorHAnsi" w:cs="Calibri"/>
@@ -4130,7 +4386,6 @@
               </w:rPr>
               <w:t>salud</w:t>
             </w:r>
-            <w:proofErr w:type="spellEnd"/>
             <w:r>
               <w:rPr>
                 <w:rFonts w:asciiTheme="minorHAnsi" w:hAnsiTheme="minorHAnsi" w:cs="Calibri"/>
@@ -4380,7 +4635,6 @@
               </w:rPr>
               <w:t>{{</w:t>
             </w:r>
-            <w:proofErr w:type="spellStart"/>
             <w:r>
               <w:rPr>
                 <w:rFonts w:asciiTheme="minorHAnsi" w:hAnsiTheme="minorHAnsi" w:cs="Calibri"/>
@@ -4405,7 +4659,6 @@
               </w:rPr>
               <w:t>municipio</w:t>
             </w:r>
-            <w:proofErr w:type="spellEnd"/>
             <w:r>
               <w:rPr>
                 <w:rFonts w:asciiTheme="minorHAnsi" w:hAnsiTheme="minorHAnsi" w:cs="Calibri"/>
@@ -4424,20 +4677,19 @@
             <w:tcW w:w="1145" w:type="pct"/>
             <w:noWrap/>
             <w:vAlign w:val="center"/>
-            <w:hideMark/>
-          </w:tcPr>
-          <w:p>
-            <w:pPr>
-              <w:spacing w:after="0" w:line="240" w:lineRule="auto"/>
-              <w:rPr>
-                <w:rFonts w:ascii="Arial" w:eastAsia="Times New Roman" w:hAnsi="Arial"/>
-              </w:rPr>
-            </w:pPr>
-            <w:r>
-              <w:rPr>
-                <w:rFonts w:ascii="Arial" w:eastAsia="Times New Roman" w:hAnsi="Arial"/>
-              </w:rPr>
-              <w:t>Otros</w:t>
+          </w:tcPr>
+          <w:p>
+            <w:pPr>
+              <w:spacing w:after="0" w:line="240" w:lineRule="auto"/>
+              <w:rPr>
+                <w:rFonts w:ascii="Arial" w:eastAsia="Times New Roman" w:hAnsi="Arial"/>
+              </w:rPr>
+            </w:pPr>
+            <w:r>
+              <w:rPr>
+                <w:rFonts w:ascii="Arial" w:eastAsia="Times New Roman" w:hAnsi="Arial"/>
+              </w:rPr>
+              <w:t>Nación</w:t>
             </w:r>
           </w:p>
         </w:tc>
@@ -4450,7 +4702,7 @@
               <w:spacing w:after="0" w:line="240" w:lineRule="auto"/>
               <w:jc w:val="center"/>
               <w:rPr>
-                <w:rFonts w:ascii="Arial" w:eastAsia="Times New Roman" w:hAnsi="Arial"/>
+                <w:rFonts w:asciiTheme="minorHAnsi" w:hAnsiTheme="minorHAnsi" w:cs="Calibri"/>
               </w:rPr>
             </w:pPr>
             <w:r>
@@ -4463,19 +4715,7 @@
               <w:rPr>
                 <w:rFonts w:asciiTheme="minorHAnsi" w:hAnsiTheme="minorHAnsi" w:cs="Calibri"/>
               </w:rPr>
-              <w:t>valor_</w:t>
-            </w:r>
-            <w:r>
-              <w:rPr>
-                <w:rFonts w:asciiTheme="minorHAnsi" w:hAnsiTheme="minorHAnsi" w:cs="Calibri"/>
-              </w:rPr>
-              <w:t>otros</w:t>
-            </w:r>
-            <w:r>
-              <w:rPr>
-                <w:rFonts w:asciiTheme="minorHAnsi" w:hAnsiTheme="minorHAnsi" w:cs="Calibri"/>
-              </w:rPr>
-              <w:t>_1</w:t>
+              <w:t>valor_nacion_1</w:t>
             </w:r>
             <w:r>
               <w:rPr>
@@ -4494,7 +4734,7 @@
               <w:spacing w:after="0" w:line="240" w:lineRule="auto"/>
               <w:jc w:val="center"/>
               <w:rPr>
-                <w:rFonts w:ascii="Arial" w:eastAsia="Times New Roman" w:hAnsi="Arial"/>
+                <w:rFonts w:asciiTheme="minorHAnsi" w:hAnsiTheme="minorHAnsi" w:cs="Calibri"/>
               </w:rPr>
             </w:pPr>
             <w:r>
@@ -4507,25 +4747,7 @@
               <w:rPr>
                 <w:rFonts w:asciiTheme="minorHAnsi" w:hAnsiTheme="minorHAnsi" w:cs="Calibri"/>
               </w:rPr>
-              <w:t>valor_</w:t>
-            </w:r>
-            <w:r>
-              <w:rPr>
-                <w:rFonts w:asciiTheme="minorHAnsi" w:hAnsiTheme="minorHAnsi" w:cs="Calibri"/>
-              </w:rPr>
-              <w:t>otros</w:t>
-            </w:r>
-            <w:r>
-              <w:rPr>
-                <w:rFonts w:asciiTheme="minorHAnsi" w:hAnsiTheme="minorHAnsi" w:cs="Calibri"/>
-              </w:rPr>
-              <w:t>_</w:t>
-            </w:r>
-            <w:r>
-              <w:rPr>
-                <w:rFonts w:asciiTheme="minorHAnsi" w:hAnsiTheme="minorHAnsi" w:cs="Calibri"/>
-              </w:rPr>
-              <w:t>2</w:t>
+              <w:t>valor_nacion_2</w:t>
             </w:r>
             <w:r>
               <w:rPr>
@@ -4544,7 +4766,7 @@
               <w:spacing w:after="0" w:line="240" w:lineRule="auto"/>
               <w:jc w:val="center"/>
               <w:rPr>
-                <w:rFonts w:ascii="Arial" w:eastAsia="Times New Roman" w:hAnsi="Arial"/>
+                <w:rFonts w:asciiTheme="minorHAnsi" w:hAnsiTheme="minorHAnsi" w:cs="Calibri"/>
               </w:rPr>
             </w:pPr>
             <w:r>
@@ -4557,25 +4779,7 @@
               <w:rPr>
                 <w:rFonts w:asciiTheme="minorHAnsi" w:hAnsiTheme="minorHAnsi" w:cs="Calibri"/>
               </w:rPr>
-              <w:t>valor_</w:t>
-            </w:r>
-            <w:r>
-              <w:rPr>
-                <w:rFonts w:asciiTheme="minorHAnsi" w:hAnsiTheme="minorHAnsi" w:cs="Calibri"/>
-              </w:rPr>
-              <w:t>otros</w:t>
-            </w:r>
-            <w:r>
-              <w:rPr>
-                <w:rFonts w:asciiTheme="minorHAnsi" w:hAnsiTheme="minorHAnsi" w:cs="Calibri"/>
-              </w:rPr>
-              <w:t>_</w:t>
-            </w:r>
-            <w:r>
-              <w:rPr>
-                <w:rFonts w:asciiTheme="minorHAnsi" w:hAnsiTheme="minorHAnsi" w:cs="Calibri"/>
-              </w:rPr>
-              <w:t>3</w:t>
+              <w:t>valor_nacion_3</w:t>
             </w:r>
             <w:r>
               <w:rPr>
@@ -4594,7 +4798,7 @@
               <w:spacing w:after="0" w:line="240" w:lineRule="auto"/>
               <w:jc w:val="center"/>
               <w:rPr>
-                <w:rFonts w:ascii="Arial" w:eastAsia="Times New Roman" w:hAnsi="Arial"/>
+                <w:rFonts w:asciiTheme="minorHAnsi" w:hAnsiTheme="minorHAnsi" w:cs="Calibri"/>
               </w:rPr>
             </w:pPr>
             <w:r>
@@ -4607,25 +4811,7 @@
               <w:rPr>
                 <w:rFonts w:asciiTheme="minorHAnsi" w:hAnsiTheme="minorHAnsi" w:cs="Calibri"/>
               </w:rPr>
-              <w:t>valor_</w:t>
-            </w:r>
-            <w:r>
-              <w:rPr>
-                <w:rFonts w:asciiTheme="minorHAnsi" w:hAnsiTheme="minorHAnsi" w:cs="Calibri"/>
-              </w:rPr>
-              <w:t>otros</w:t>
-            </w:r>
-            <w:r>
-              <w:rPr>
-                <w:rFonts w:asciiTheme="minorHAnsi" w:hAnsiTheme="minorHAnsi" w:cs="Calibri"/>
-              </w:rPr>
-              <w:t>_</w:t>
-            </w:r>
-            <w:r>
-              <w:rPr>
-                <w:rFonts w:asciiTheme="minorHAnsi" w:hAnsiTheme="minorHAnsi" w:cs="Calibri"/>
-              </w:rPr>
-              <w:t>4</w:t>
+              <w:t>valor_nacion_4</w:t>
             </w:r>
             <w:r>
               <w:rPr>
@@ -4646,7 +4832,7 @@
               <w:spacing w:after="0" w:line="240" w:lineRule="auto"/>
               <w:jc w:val="center"/>
               <w:rPr>
-                <w:rFonts w:ascii="Arial" w:eastAsia="Times New Roman" w:hAnsi="Arial"/>
+                <w:rFonts w:asciiTheme="minorHAnsi" w:hAnsiTheme="minorHAnsi" w:cs="Calibri"/>
               </w:rPr>
             </w:pPr>
             <w:r>
@@ -4655,7 +4841,65 @@
               </w:rPr>
               <w:t>{{</w:t>
             </w:r>
-            <w:proofErr w:type="spellStart"/>
+            <w:r>
+              <w:rPr>
+                <w:rFonts w:asciiTheme="minorHAnsi" w:hAnsiTheme="minorHAnsi" w:cs="Calibri"/>
+              </w:rPr>
+              <w:t>valor_sum_nacion</w:t>
+            </w:r>
+            <w:r>
+              <w:rPr>
+                <w:rFonts w:asciiTheme="minorHAnsi" w:hAnsiTheme="minorHAnsi" w:cs="Calibri"/>
+              </w:rPr>
+              <w:t>}}</w:t>
+            </w:r>
+          </w:p>
+        </w:tc>
+      </w:tr>
+      <w:tr>
+        <w:trPr>
+          <w:trHeight w:val="390"/>
+        </w:trPr>
+        <w:tc>
+          <w:tcPr>
+            <w:tcW w:w="1145" w:type="pct"/>
+            <w:noWrap/>
+            <w:vAlign w:val="center"/>
+            <w:hideMark/>
+          </w:tcPr>
+          <w:p>
+            <w:pPr>
+              <w:spacing w:after="0" w:line="240" w:lineRule="auto"/>
+              <w:rPr>
+                <w:rFonts w:ascii="Arial" w:eastAsia="Times New Roman" w:hAnsi="Arial"/>
+              </w:rPr>
+            </w:pPr>
+            <w:r>
+              <w:rPr>
+                <w:rFonts w:ascii="Arial" w:eastAsia="Times New Roman" w:hAnsi="Arial"/>
+              </w:rPr>
+              <w:t>Otros</w:t>
+            </w:r>
+          </w:p>
+        </w:tc>
+        <w:tc>
+          <w:tcPr>
+            <w:tcW w:w="671" w:type="pct"/>
+          </w:tcPr>
+          <w:p>
+            <w:pPr>
+              <w:spacing w:after="0" w:line="240" w:lineRule="auto"/>
+              <w:jc w:val="center"/>
+              <w:rPr>
+                <w:rFonts w:ascii="Arial" w:eastAsia="Times New Roman" w:hAnsi="Arial"/>
+              </w:rPr>
+            </w:pPr>
+            <w:r>
+              <w:rPr>
+                <w:rFonts w:asciiTheme="minorHAnsi" w:hAnsiTheme="minorHAnsi" w:cs="Calibri"/>
+              </w:rPr>
+              <w:t>{{</w:t>
+            </w:r>
             <w:r>
               <w:rPr>
                 <w:rFonts w:asciiTheme="minorHAnsi" w:hAnsiTheme="minorHAnsi" w:cs="Calibri"/>
@@ -4666,6 +4910,202 @@
               <w:rPr>
                 <w:rFonts w:asciiTheme="minorHAnsi" w:hAnsiTheme="minorHAnsi" w:cs="Calibri"/>
               </w:rPr>
+              <w:t>otros</w:t>
+            </w:r>
+            <w:r>
+              <w:rPr>
+                <w:rFonts w:asciiTheme="minorHAnsi" w:hAnsiTheme="minorHAnsi" w:cs="Calibri"/>
+              </w:rPr>
+              <w:t>_1</w:t>
+            </w:r>
+            <w:r>
+              <w:rPr>
+                <w:rFonts w:asciiTheme="minorHAnsi" w:hAnsiTheme="minorHAnsi" w:cs="Calibri"/>
+              </w:rPr>
+              <w:t>}}</w:t>
+            </w:r>
+          </w:p>
+        </w:tc>
+        <w:tc>
+          <w:tcPr>
+            <w:tcW w:w="599" w:type="pct"/>
+          </w:tcPr>
+          <w:p>
+            <w:pPr>
+              <w:spacing w:after="0" w:line="240" w:lineRule="auto"/>
+              <w:jc w:val="center"/>
+              <w:rPr>
+                <w:rFonts w:ascii="Arial" w:eastAsia="Times New Roman" w:hAnsi="Arial"/>
+              </w:rPr>
+            </w:pPr>
+            <w:r>
+              <w:rPr>
+                <w:rFonts w:asciiTheme="minorHAnsi" w:hAnsiTheme="minorHAnsi" w:cs="Calibri"/>
+              </w:rPr>
+              <w:t>{{</w:t>
+            </w:r>
+            <w:r>
+              <w:rPr>
+                <w:rFonts w:asciiTheme="minorHAnsi" w:hAnsiTheme="minorHAnsi" w:cs="Calibri"/>
+              </w:rPr>
+              <w:t>valor_</w:t>
+            </w:r>
+            <w:r>
+              <w:rPr>
+                <w:rFonts w:asciiTheme="minorHAnsi" w:hAnsiTheme="minorHAnsi" w:cs="Calibri"/>
+              </w:rPr>
+              <w:t>otros</w:t>
+            </w:r>
+            <w:r>
+              <w:rPr>
+                <w:rFonts w:asciiTheme="minorHAnsi" w:hAnsiTheme="minorHAnsi" w:cs="Calibri"/>
+              </w:rPr>
+              <w:t>_</w:t>
+            </w:r>
+            <w:r>
+              <w:rPr>
+                <w:rFonts w:asciiTheme="minorHAnsi" w:hAnsiTheme="minorHAnsi" w:cs="Calibri"/>
+              </w:rPr>
+              <w:t>2</w:t>
+            </w:r>
+            <w:r>
+              <w:rPr>
+                <w:rFonts w:asciiTheme="minorHAnsi" w:hAnsiTheme="minorHAnsi" w:cs="Calibri"/>
+              </w:rPr>
+              <w:t>}}</w:t>
+            </w:r>
+          </w:p>
+        </w:tc>
+        <w:tc>
+          <w:tcPr>
+            <w:tcW w:w="714" w:type="pct"/>
+          </w:tcPr>
+          <w:p>
+            <w:pPr>
+              <w:spacing w:after="0" w:line="240" w:lineRule="auto"/>
+              <w:jc w:val="center"/>
+              <w:rPr>
+                <w:rFonts w:ascii="Arial" w:eastAsia="Times New Roman" w:hAnsi="Arial"/>
+              </w:rPr>
+            </w:pPr>
+            <w:r>
+              <w:rPr>
+                <w:rFonts w:asciiTheme="minorHAnsi" w:hAnsiTheme="minorHAnsi" w:cs="Calibri"/>
+              </w:rPr>
+              <w:t>{{</w:t>
+            </w:r>
+            <w:r>
+              <w:rPr>
+                <w:rFonts w:asciiTheme="minorHAnsi" w:hAnsiTheme="minorHAnsi" w:cs="Calibri"/>
+              </w:rPr>
+              <w:t>valor_</w:t>
+            </w:r>
+            <w:r>
+              <w:rPr>
+                <w:rFonts w:asciiTheme="minorHAnsi" w:hAnsiTheme="minorHAnsi" w:cs="Calibri"/>
+              </w:rPr>
+              <w:t>otros</w:t>
+            </w:r>
+            <w:r>
+              <w:rPr>
+                <w:rFonts w:asciiTheme="minorHAnsi" w:hAnsiTheme="minorHAnsi" w:cs="Calibri"/>
+              </w:rPr>
+              <w:t>_</w:t>
+            </w:r>
+            <w:r>
+              <w:rPr>
+                <w:rFonts w:asciiTheme="minorHAnsi" w:hAnsiTheme="minorHAnsi" w:cs="Calibri"/>
+              </w:rPr>
+              <w:t>3</w:t>
+            </w:r>
+            <w:r>
+              <w:rPr>
+                <w:rFonts w:asciiTheme="minorHAnsi" w:hAnsiTheme="minorHAnsi" w:cs="Calibri"/>
+              </w:rPr>
+              <w:t>}}</w:t>
+            </w:r>
+          </w:p>
+        </w:tc>
+        <w:tc>
+          <w:tcPr>
+            <w:tcW w:w="562" w:type="pct"/>
+          </w:tcPr>
+          <w:p>
+            <w:pPr>
+              <w:spacing w:after="0" w:line="240" w:lineRule="auto"/>
+              <w:jc w:val="center"/>
+              <w:rPr>
+                <w:rFonts w:ascii="Arial" w:eastAsia="Times New Roman" w:hAnsi="Arial"/>
+              </w:rPr>
+            </w:pPr>
+            <w:r>
+              <w:rPr>
+                <w:rFonts w:asciiTheme="minorHAnsi" w:hAnsiTheme="minorHAnsi" w:cs="Calibri"/>
+              </w:rPr>
+              <w:t>{{</w:t>
+            </w:r>
+            <w:r>
+              <w:rPr>
+                <w:rFonts w:asciiTheme="minorHAnsi" w:hAnsiTheme="minorHAnsi" w:cs="Calibri"/>
+              </w:rPr>
+              <w:t>valor_</w:t>
+            </w:r>
+            <w:r>
+              <w:rPr>
+                <w:rFonts w:asciiTheme="minorHAnsi" w:hAnsiTheme="minorHAnsi" w:cs="Calibri"/>
+              </w:rPr>
+              <w:t>otros</w:t>
+            </w:r>
+            <w:r>
+              <w:rPr>
+                <w:rFonts w:asciiTheme="minorHAnsi" w:hAnsiTheme="minorHAnsi" w:cs="Calibri"/>
+              </w:rPr>
+              <w:t>_</w:t>
+            </w:r>
+            <w:r>
+              <w:rPr>
+                <w:rFonts w:asciiTheme="minorHAnsi" w:hAnsiTheme="minorHAnsi" w:cs="Calibri"/>
+              </w:rPr>
+              <w:t>4</w:t>
+            </w:r>
+            <w:r>
+              <w:rPr>
+                <w:rFonts w:asciiTheme="minorHAnsi" w:hAnsiTheme="minorHAnsi" w:cs="Calibri"/>
+              </w:rPr>
+              <w:t>}}</w:t>
+            </w:r>
+          </w:p>
+        </w:tc>
+        <w:tc>
+          <w:tcPr>
+            <w:tcW w:w="1309" w:type="pct"/>
+            <w:noWrap/>
+            <w:vAlign w:val="center"/>
+          </w:tcPr>
+          <w:p>
+            <w:pPr>
+              <w:spacing w:after="0" w:line="240" w:lineRule="auto"/>
+              <w:jc w:val="center"/>
+              <w:rPr>
+                <w:rFonts w:ascii="Arial" w:eastAsia="Times New Roman" w:hAnsi="Arial"/>
+              </w:rPr>
+            </w:pPr>
+            <w:r>
+              <w:rPr>
+                <w:rFonts w:asciiTheme="minorHAnsi" w:hAnsiTheme="minorHAnsi" w:cs="Calibri"/>
+              </w:rPr>
+              <w:t>{{</w:t>
+            </w:r>
+            <w:r>
+              <w:rPr>
+                <w:rFonts w:asciiTheme="minorHAnsi" w:hAnsiTheme="minorHAnsi" w:cs="Calibri"/>
+              </w:rPr>
+              <w:t>valor_</w:t>
+            </w:r>
+            <w:r>
+              <w:rPr>
+                <w:rFonts w:asciiTheme="minorHAnsi" w:hAnsiTheme="minorHAnsi" w:cs="Calibri"/>
+              </w:rPr>
               <w:t>sum</w:t>
             </w:r>
             <w:r>
@@ -4680,7 +5120,6 @@
               </w:rPr>
               <w:t>otros</w:t>
             </w:r>
-            <w:proofErr w:type="spellEnd"/>
             <w:r>
               <w:rPr>
                 <w:rFonts w:asciiTheme="minorHAnsi" w:hAnsiTheme="minorHAnsi" w:cs="Calibri"/>
@@ -4876,7 +5315,6 @@
               </w:rPr>
               <w:t>{{</w:t>
             </w:r>
-            <w:proofErr w:type="spellStart"/>
             <w:r>
               <w:rPr>
                 <w:rFonts w:asciiTheme="minorHAnsi" w:hAnsiTheme="minorHAnsi" w:cs="Calibri"/>
@@ -4901,7 +5339,6 @@
               </w:rPr>
               <w:t>total</w:t>
             </w:r>
-            <w:proofErr w:type="spellEnd"/>
             <w:r>
               <w:rPr>
                 <w:rFonts w:asciiTheme="minorHAnsi" w:hAnsiTheme="minorHAnsi" w:cs="Calibri"/>
@@ -4947,14 +5384,12 @@
         </w:rPr>
         <w:t>{{</w:t>
       </w:r>
-      <w:proofErr w:type="spellStart"/>
       <w:r>
         <w:rPr>
           <w:rFonts w:asciiTheme="minorHAnsi" w:hAnsiTheme="minorHAnsi" w:cs="Calibri"/>
         </w:rPr>
         <w:t>cantidad_personas</w:t>
       </w:r>
-      <w:proofErr w:type="spellEnd"/>
       <w:r>
         <w:rPr>
           <w:rFonts w:asciiTheme="minorHAnsi" w:hAnsiTheme="minorHAnsi" w:cs="Calibri"/>
@@ -5066,14 +5501,12 @@
         </w:rPr>
         <w:t>{{</w:t>
       </w:r>
-      <w:proofErr w:type="spellStart"/>
       <w:r>
         <w:rPr>
           <w:rFonts w:asciiTheme="minorHAnsi" w:hAnsiTheme="minorHAnsi" w:cs="Calibri"/>
         </w:rPr>
         <w:t>duracion_texto</w:t>
       </w:r>
-      <w:proofErr w:type="spellEnd"/>
       <w:r>
         <w:rPr>
           <w:rFonts w:asciiTheme="minorHAnsi" w:hAnsiTheme="minorHAnsi" w:cs="Calibri"/>
@@ -5100,14 +5533,12 @@
         </w:rPr>
         <w:t>{{</w:t>
       </w:r>
-      <w:proofErr w:type="spellStart"/>
       <w:r>
         <w:rPr>
           <w:rFonts w:asciiTheme="minorHAnsi" w:hAnsiTheme="minorHAnsi" w:cs="Calibri"/>
         </w:rPr>
         <w:t>duracion_numero</w:t>
       </w:r>
-      <w:proofErr w:type="spellEnd"/>
       <w:r>
         <w:rPr>
           <w:rFonts w:asciiTheme="minorHAnsi" w:hAnsiTheme="minorHAnsi" w:cs="Calibri"/>
@@ -5290,14 +5721,12 @@
               </w:rPr>
               <w:t>{{</w:t>
             </w:r>
-            <w:proofErr w:type="spellStart"/>
             <w:r>
               <w:rPr>
                 <w:rFonts w:asciiTheme="minorHAnsi" w:hAnsiTheme="minorHAnsi" w:cs="Calibri"/>
               </w:rPr>
               <w:t>cod_producto</w:t>
             </w:r>
-            <w:proofErr w:type="spellEnd"/>
             <w:r>
               <w:rPr>
                 <w:rFonts w:asciiTheme="minorHAnsi" w:hAnsiTheme="minorHAnsi" w:cs="Calibri"/>
@@ -5355,14 +5784,12 @@
               </w:rPr>
               <w:t>{{</w:t>
             </w:r>
-            <w:proofErr w:type="spellStart"/>
             <w:r>
               <w:rPr>
                 <w:rFonts w:asciiTheme="minorHAnsi" w:hAnsiTheme="minorHAnsi" w:cs="Calibri"/>
               </w:rPr>
               <w:t>indicador_producto</w:t>
             </w:r>
-            <w:proofErr w:type="spellEnd"/>
             <w:r>
               <w:rPr>
                 <w:rFonts w:asciiTheme="minorHAnsi" w:hAnsiTheme="minorHAnsi" w:cs="Calibri"/>
@@ -5420,14 +5847,12 @@
               </w:rPr>
               <w:t>{{</w:t>
             </w:r>
-            <w:proofErr w:type="spellStart"/>
             <w:r>
               <w:rPr>
                 <w:rFonts w:asciiTheme="minorHAnsi" w:hAnsiTheme="minorHAnsi" w:cs="Calibri"/>
               </w:rPr>
               <w:t>cod_indicador_producto</w:t>
             </w:r>
-            <w:proofErr w:type="spellEnd"/>
             <w:r>
               <w:rPr>
                 <w:rFonts w:asciiTheme="minorHAnsi" w:hAnsiTheme="minorHAnsi" w:cs="Calibri"/>
@@ -5485,14 +5910,12 @@
               </w:rPr>
               <w:t>{{</w:t>
             </w:r>
-            <w:proofErr w:type="spellStart"/>
             <w:r>
               <w:rPr>
                 <w:rFonts w:asciiTheme="minorHAnsi" w:hAnsiTheme="minorHAnsi" w:cs="Calibri"/>
               </w:rPr>
               <w:t>meta_indicador</w:t>
             </w:r>
-            <w:proofErr w:type="spellEnd"/>
             <w:r>
               <w:rPr>
                 <w:rFonts w:asciiTheme="minorHAnsi" w:hAnsiTheme="minorHAnsi" w:cs="Calibri"/>
@@ -5569,14 +5992,12 @@
         </w:rPr>
         <w:t>{{</w:t>
       </w:r>
-      <w:proofErr w:type="spellStart"/>
       <w:r>
         <w:rPr>
           <w:rFonts w:asciiTheme="minorHAnsi" w:hAnsiTheme="minorHAnsi" w:cs="Calibri"/>
         </w:rPr>
         <w:t>oficina_secretaria</w:t>
       </w:r>
-      <w:proofErr w:type="spellEnd"/>
       <w:r>
         <w:rPr>
           <w:rFonts w:asciiTheme="minorHAnsi" w:hAnsiTheme="minorHAnsi" w:cs="Calibri"/>
@@ -6044,14 +6465,12 @@
         </w:rPr>
         <w:t>{{</w:t>
       </w:r>
-      <w:proofErr w:type="spellStart"/>
       <w:r>
         <w:rPr>
           <w:rFonts w:asciiTheme="minorHAnsi" w:hAnsiTheme="minorHAnsi" w:cs="Calibri"/>
         </w:rPr>
         <w:t>nombre_persona</w:t>
       </w:r>
-      <w:proofErr w:type="spellEnd"/>
       <w:r>
         <w:rPr>
           <w:rFonts w:asciiTheme="minorHAnsi" w:hAnsiTheme="minorHAnsi" w:cs="Calibri"/>
@@ -6080,29 +6499,13 @@
           <w:rFonts w:asciiTheme="minorHAnsi" w:hAnsiTheme="minorHAnsi" w:cs="Segoe UI"/>
           <w:color w:val="212121"/>
         </w:rPr>
-        <w:t>/</w:t>
-      </w:r>
-      <w:proofErr w:type="gramStart"/>
+        <w:t xml:space="preserve">/Secretario(a) </w:t>
+      </w:r>
       <w:r>
         <w:rPr>
           <w:rFonts w:asciiTheme="minorHAnsi" w:hAnsiTheme="minorHAnsi" w:cs="Segoe UI"/>
           <w:color w:val="212121"/>
         </w:rPr>
-        <w:t>Secretario</w:t>
-      </w:r>
-      <w:proofErr w:type="gramEnd"/>
-      <w:r>
-        <w:rPr>
-          <w:rFonts w:asciiTheme="minorHAnsi" w:hAnsiTheme="minorHAnsi" w:cs="Segoe UI"/>
-          <w:color w:val="212121"/>
-        </w:rPr>
-        <w:t xml:space="preserve">(a) </w:t>
-      </w:r>
-      <w:r>
-        <w:rPr>
-          <w:rFonts w:asciiTheme="minorHAnsi" w:hAnsiTheme="minorHAnsi" w:cs="Segoe UI"/>
-          <w:color w:val="212121"/>
-        </w:rPr>
         <w:t xml:space="preserve">de </w:t>
       </w:r>
       <w:r>
@@ -6111,14 +6514,12 @@
         </w:rPr>
         <w:t>{{</w:t>
       </w:r>
-      <w:proofErr w:type="spellStart"/>
       <w:r>
         <w:rPr>
           <w:rFonts w:asciiTheme="minorHAnsi" w:hAnsiTheme="minorHAnsi" w:cs="Calibri"/>
         </w:rPr>
         <w:t>oficina_secretaria</w:t>
       </w:r>
-      <w:proofErr w:type="spellEnd"/>
       <w:r>
         <w:rPr>
           <w:rFonts w:asciiTheme="minorHAnsi" w:hAnsiTheme="minorHAnsi" w:cs="Calibri"/>
@@ -8217,628 +8618,6 @@
 </w:styles>
 </file>
 
-<file path=word/glossary/document.xml><?xml version="1.0" encoding="utf-8"?>
-<w:glossaryDocument xmlns:wpc="http://schemas.microsoft.com/office/word/2010/wordprocessingCanvas" xmlns:cx="http://schemas.microsoft.com/office/drawing/2014/chartex" xmlns:cx1="http://schemas.microsoft.com/office/drawing/2015/9/8/chartex" xmlns:cx2="http://schemas.microsoft.com/office/drawing/2015/10/21/chartex" xmlns:cx3="http://schemas.microsoft.com/office/drawing/2016/5/9/chartex" xmlns:cx4="http://schemas.microsoft.com/office/drawing/2016/5/10/chartex" xmlns:cx5="http://schemas.microsoft.com/office/drawing/2016/5/11/chartex" xmlns:cx6="http://schemas.microsoft.com/office/drawing/2016/5/12/chartex" xmlns:cx7="http://schemas.microsoft.com/office/drawing/2016/5/13/chartex" xmlns:cx8="http://schemas.microsoft.com/office/drawing/2016/5/14/chartex" xmlns:mc="http://schemas.openxmlformats.org/markup-compatibility/2006" xmlns:aink="http://schemas.microsoft.com/office/drawing/2016/ink" xmlns:am3d="http://schemas.microsoft.com/office/drawing/2017/model3d" xmlns:o="urn:schemas-microsoft-com:office:office" xmlns:r="http://schemas.openxmlformats.org/officeDocument/2006/relationships" xmlns:m="http://schemas.openxmlformats.org/officeDocument/2006/math" xmlns:v="urn:schemas-microsoft-com:vml" xmlns:wp14="http://schemas.microsoft.com/office/word/2010/wordprocessingDrawing" xmlns:wp="http://schemas.openxmlformats.org/drawingml/2006/wordprocessingDrawing" xmlns:w10="urn:schemas-microsoft-com:office:word" xmlns:w="http://schemas.openxmlformats.org/wordprocessingml/2006/main" xmlns:w14="http://schemas.microsoft.com/office/word/2010/wordml" xmlns:w15="http://schemas.microsoft.com/office/word/2012/wordml" xmlns:w16cex="http://schemas.microsoft.com/office/word/2018/wordml/cex" xmlns:w16cid="http://schemas.microsoft.com/office/word/2016/wordml/cid" xmlns:w16="http://schemas.microsoft.com/office/word/2018/wordml" xmlns:w16sdtdh="http://schemas.microsoft.com/office/word/2020/wordml/sdtdatahash" xmlns:w16se="http://schemas.microsoft.com/office/word/2015/wordml/symex" xmlns:wpg="http://schemas.microsoft.com/office/word/2010/wordprocessingGroup" xmlns:wpi="http://schemas.microsoft.com/office/word/2010/wordprocessingInk" xmlns:wne="http://schemas.microsoft.com/office/word/2006/wordml" xmlns:wps="http://schemas.microsoft.com/office/word/2010/wordprocessingShape" mc:Ignorable="w14 w15 w16se w16cid w16 w16cex w16sdtdh wp14">
-  <w:docParts>
-    <w:docPart>
-      <w:docPartPr>
-        <w:name w:val="9C9C29A10A59486BA577D2223D9E36AD"/>
-        <w:category>
-          <w:name w:val="General"/>
-          <w:gallery w:val="placeholder"/>
-        </w:category>
-        <w:types>
-          <w:type w:val="bbPlcHdr"/>
-        </w:types>
-        <w:behaviors>
-          <w:behavior w:val="content"/>
-        </w:behaviors>
-        <w:guid w:val="{E9B93E14-4B23-4BB2-B83B-A24E8A794904}"/>
-      </w:docPartPr>
-      <w:docPartBody>
-        <w:p>
-          <w:pPr>
-            <w:pStyle w:val="9C9C29A10A59486BA577D2223D9E36AD"/>
-          </w:pPr>
-          <w:r>
-            <w:rPr>
-              <w:rStyle w:val="Textodelmarcadordeposicin"/>
-            </w:rPr>
-            <w:t>Escriba el nombre del proyecto</w:t>
-          </w:r>
-          <w:r>
-            <w:rPr>
-              <w:rStyle w:val="Textodelmarcadordeposicin"/>
-            </w:rPr>
-            <w:t>.</w:t>
-          </w:r>
-        </w:p>
-      </w:docPartBody>
-    </w:docPart>
-  </w:docParts>
-</w:glossaryDocument>
-</file>
-
-<file path=word/glossary/fontTable.xml><?xml version="1.0" encoding="utf-8"?>
-<w:fonts xmlns:mc="http://schemas.openxmlformats.org/markup-compatibility/2006" xmlns:r="http://schemas.openxmlformats.org/officeDocument/2006/relationships" xmlns:w="http://schemas.openxmlformats.org/wordprocessingml/2006/main" xmlns:w14="http://schemas.microsoft.com/office/word/2010/wordml" xmlns:w15="http://schemas.microsoft.com/office/word/2012/wordml" xmlns:w16cex="http://schemas.microsoft.com/office/word/2018/wordml/cex" xmlns:w16cid="http://schemas.microsoft.com/office/word/2016/wordml/cid" xmlns:w16="http://schemas.microsoft.com/office/word/2018/wordml" xmlns:w16sdtdh="http://schemas.microsoft.com/office/word/2020/wordml/sdtdatahash" xmlns:w16se="http://schemas.microsoft.com/office/word/2015/wordml/symex" mc:Ignorable="w14 w15 w16se w16cid w16 w16cex w16sdtdh">
-  <w:font w:name="Times New Roman">
-    <w:panose1 w:val="02020603050405020304"/>
-    <w:charset w:val="00"/>
-    <w:family w:val="roman"/>
-    <w:pitch w:val="variable"/>
-    <w:sig w:usb0="E0002EFF" w:usb1="C000785B" w:usb2="00000009" w:usb3="00000000" w:csb0="000001FF" w:csb1="00000000"/>
-  </w:font>
-  <w:font w:name="Symbol">
-    <w:panose1 w:val="05050102010706020507"/>
-    <w:charset w:val="02"/>
-    <w:family w:val="roman"/>
-    <w:pitch w:val="variable"/>
-    <w:sig w:usb0="00000000" w:usb1="10000000" w:usb2="00000000" w:usb3="00000000" w:csb0="80000000" w:csb1="00000000"/>
-  </w:font>
-  <w:font w:name="Courier New">
-    <w:panose1 w:val="02070309020205020404"/>
-    <w:charset w:val="00"/>
-    <w:family w:val="modern"/>
-    <w:pitch w:val="fixed"/>
-    <w:sig w:usb0="E0002EFF" w:usb1="C0007843" w:usb2="00000009" w:usb3="00000000" w:csb0="000001FF" w:csb1="00000000"/>
-  </w:font>
-  <w:font w:name="Wingdings">
-    <w:panose1 w:val="05000000000000000000"/>
-    <w:charset w:val="02"/>
-    <w:family w:val="auto"/>
-    <w:pitch w:val="variable"/>
-    <w:sig w:usb0="00000000" w:usb1="10000000" w:usb2="00000000" w:usb3="00000000" w:csb0="80000000" w:csb1="00000000"/>
-  </w:font>
-  <w:font w:name="Calibri">
-    <w:panose1 w:val="020F0502020204030204"/>
-    <w:charset w:val="00"/>
-    <w:family w:val="swiss"/>
-    <w:pitch w:val="variable"/>
-    <w:sig w:usb0="E4002EFF" w:usb1="C200247B" w:usb2="00000009" w:usb3="00000000" w:csb0="000001FF" w:csb1="00000000"/>
-  </w:font>
-  <w:font w:name="Aptos">
-    <w:altName w:val="Calibri"/>
-    <w:charset w:val="00"/>
-    <w:family w:val="swiss"/>
-    <w:pitch w:val="variable"/>
-    <w:sig w:usb0="20000287" w:usb1="00000003" w:usb2="00000000" w:usb3="00000000" w:csb0="0000019F" w:csb1="00000000"/>
-  </w:font>
-  <w:font w:name="Aptos Display">
-    <w:altName w:val="Calibri"/>
-    <w:charset w:val="00"/>
-    <w:family w:val="swiss"/>
-    <w:pitch w:val="variable"/>
-    <w:sig w:usb0="20000287" w:usb1="00000003" w:usb2="00000000" w:usb3="00000000" w:csb0="0000019F" w:csb1="00000000"/>
-  </w:font>
-  <w:font w:name="Century Gothic">
-    <w:panose1 w:val="020B0502020202020204"/>
-    <w:charset w:val="00"/>
-    <w:family w:val="swiss"/>
-    <w:pitch w:val="variable"/>
-    <w:sig w:usb0="00000287" w:usb1="00000000" w:usb2="00000000" w:usb3="00000000" w:csb0="0000009F" w:csb1="00000000"/>
-  </w:font>
-  <w:font w:name="Arial">
-    <w:panose1 w:val="020B0604020202020204"/>
-    <w:charset w:val="00"/>
-    <w:family w:val="swiss"/>
-    <w:pitch w:val="variable"/>
-    <w:sig w:usb0="E0002EFF" w:usb1="C000785B" w:usb2="00000009" w:usb3="00000000" w:csb0="000001FF" w:csb1="00000000"/>
-  </w:font>
-  <w:font w:name="Segoe UI">
-    <w:panose1 w:val="020B0502040204020203"/>
-    <w:charset w:val="00"/>
-    <w:family w:val="swiss"/>
-    <w:pitch w:val="variable"/>
-    <w:sig w:usb0="E4002EFF" w:usb1="C000E47F" w:usb2="00000009" w:usb3="00000000" w:csb0="000001FF" w:csb1="00000000"/>
-  </w:font>
-  <w:font w:name="Calibri Light">
-    <w:panose1 w:val="020F0302020204030204"/>
-    <w:charset w:val="00"/>
-    <w:family w:val="swiss"/>
-    <w:pitch w:val="variable"/>
-    <w:sig w:usb0="E4002EFF" w:usb1="C200247B" w:usb2="00000009" w:usb3="00000000" w:csb0="000001FF" w:csb1="00000000"/>
-  </w:font>
-</w:fonts>
-</file>
-
-<file path=word/glossary/settings.xml><?xml version="1.0" encoding="utf-8"?>
-<w:settings xmlns:mc="http://schemas.openxmlformats.org/markup-compatibility/2006" xmlns:o="urn:schemas-microsoft-com:office:office" xmlns:r="http://schemas.openxmlformats.org/officeDocument/2006/relationships" xmlns:m="http://schemas.openxmlformats.org/officeDocument/2006/math" xmlns:v="urn:schemas-microsoft-com:vml" xmlns:w10="urn:schemas-microsoft-com:office:word" xmlns:w="http://schemas.openxmlformats.org/wordprocessingml/2006/main" xmlns:w14="http://schemas.microsoft.com/office/word/2010/wordml" xmlns:w15="http://schemas.microsoft.com/office/word/2012/wordml" xmlns:w16cex="http://schemas.microsoft.com/office/word/2018/wordml/cex" xmlns:w16cid="http://schemas.microsoft.com/office/word/2016/wordml/cid" xmlns:w16="http://schemas.microsoft.com/office/word/2018/wordml" xmlns:w16sdtdh="http://schemas.microsoft.com/office/word/2020/wordml/sdtdatahash" xmlns:w16se="http://schemas.microsoft.com/office/word/2015/wordml/symex" xmlns:sl="http://schemas.openxmlformats.org/schemaLibrary/2006/main" mc:Ignorable="w14 w15 w16se w16cid w16 w16cex w16sdtdh">
-  <w:view w:val="normal"/>
-  <w:defaultTabStop w:val="708"/>
-  <w:hyphenationZone w:val="425"/>
-  <w:characterSpacingControl w:val="doNotCompress"/>
-  <w:compat>
-    <w:useFELayout/>
-    <w:compatSetting w:name="compatibilityMode" w:uri="http://schemas.microsoft.com/office/word" w:val="15"/>
-    <w:compatSetting w:name="overrideTableStyleFontSizeAndJustification" w:uri="http://schemas.microsoft.com/office/word" w:val="1"/>
-    <w:compatSetting w:name="enableOpenTypeFeatures" w:uri="http://schemas.microsoft.com/office/word" w:val="1"/>
-    <w:compatSetting w:name="doNotFlipMirrorIndents" w:uri="http://schemas.microsoft.com/office/word" w:val="1"/>
-    <w:compatSetting w:name="differentiateMultirowTableHeaders" w:uri="http://schemas.microsoft.com/office/word" w:val="1"/>
-    <w:compatSetting w:name="useWord2013TrackBottomHyphenation" w:uri="http://schemas.microsoft.com/office/word" w:val="0"/>
-  </w:compat>
-  <w:rsids>
-    <w:rsidRoot w:val="00394D5E"/>
-    <w:rsid w:val="000039F7"/>
-    <w:rsid w:val="002C4B8B"/>
-    <w:rsid w:val="002E2908"/>
-    <w:rsid w:val="00394D5E"/>
-    <w:rsid w:val="00941344"/>
-    <w:rsid w:val="00966054"/>
-    <w:rsid w:val="00FE36A5"/>
-  </w:rsids>
-  <m:mathPr>
-    <m:mathFont m:val="Cambria Math"/>
-    <m:brkBin m:val="before"/>
-    <m:brkBinSub m:val="--"/>
-    <m:smallFrac m:val="0"/>
-    <m:dispDef/>
-    <m:lMargin m:val="0"/>
-    <m:rMargin m:val="0"/>
-    <m:defJc m:val="centerGroup"/>
-    <m:wrapIndent m:val="1440"/>
-    <m:intLim m:val="subSup"/>
-    <m:naryLim m:val="undOvr"/>
-  </m:mathPr>
-  <w:themeFontLang w:val="es-CO"/>
-  <w:clrSchemeMapping w:bg1="light1" w:t1="dark1" w:bg2="light2" w:t2="dark2" w:accent1="accent1" w:accent2="accent2" w:accent3="accent3" w:accent4="accent4" w:accent5="accent5" w:accent6="accent6" w:hyperlink="hyperlink" w:followedHyperlink="followedHyperlink"/>
-  <w:decimalSymbol w:val=","/>
-  <w:listSeparator w:val=";"/>
-  <w15:chartTrackingRefBased/>
-</w:settings>
-</file>
-
-<file path=word/glossary/styles.xml><?xml version="1.0" encoding="utf-8"?>
-<w:styles xmlns:mc="http://schemas.openxmlformats.org/markup-compatibility/2006" xmlns:r="http://schemas.openxmlformats.org/officeDocument/2006/relationships" xmlns:w="http://schemas.openxmlformats.org/wordprocessingml/2006/main" xmlns:w14="http://schemas.microsoft.com/office/word/2010/wordml" xmlns:w15="http://schemas.microsoft.com/office/word/2012/wordml" xmlns:w16cex="http://schemas.microsoft.com/office/word/2018/wordml/cex" xmlns:w16cid="http://schemas.microsoft.com/office/word/2016/wordml/cid" xmlns:w16="http://schemas.microsoft.com/office/word/2018/wordml" xmlns:w16sdtdh="http://schemas.microsoft.com/office/word/2020/wordml/sdtdatahash" xmlns:w16se="http://schemas.microsoft.com/office/word/2015/wordml/symex" mc:Ignorable="w14 w15 w16se w16cid w16 w16cex w16sdtdh">
-  <w:docDefaults>
-    <w:rPrDefault>
-      <w:rPr>
-        <w:rFonts w:asciiTheme="minorHAnsi" w:eastAsiaTheme="minorEastAsia" w:hAnsiTheme="minorHAnsi" w:cstheme="minorBidi"/>
-        <w:kern w:val="2"/>
-        <w:sz w:val="24"/>
-        <w:szCs w:val="24"/>
-        <w:lang w:val="es-CO" w:eastAsia="es-CO" w:bidi="ar-SA"/>
-        <w14:ligatures w14:val="standardContextual"/>
-      </w:rPr>
-    </w:rPrDefault>
-    <w:pPrDefault>
-      <w:pPr>
-        <w:spacing w:after="160" w:line="278" w:lineRule="auto"/>
-      </w:pPr>
-    </w:pPrDefault>
-  </w:docDefaults>
-  <w:latentStyles w:defLockedState="0" w:defUIPriority="99" w:defSemiHidden="0" w:defUnhideWhenUsed="0" w:defQFormat="0" w:count="376">
-    <w:lsdException w:name="Normal" w:uiPriority="0" w:qFormat="1"/>
-    <w:lsdException w:name="heading 1" w:uiPriority="9" w:qFormat="1"/>
-    <w:lsdException w:name="heading 2" w:semiHidden="1" w:uiPriority="9" w:unhideWhenUsed="1" w:qFormat="1"/>
-    <w:lsdException w:name="heading 3" w:semiHidden="1" w:uiPriority="9" w:unhideWhenUsed="1" w:qFormat="1"/>
-    <w:lsdException w:name="heading 4" w:semiHidden="1" w:uiPriority="9" w:unhideWhenUsed="1" w:qFormat="1"/>
-    <w:lsdException w:name="heading 5" w:semiHidden="1" w:uiPriority="9" w:unhideWhenUsed="1" w:qFormat="1"/>
-    <w:lsdException w:name="heading 6" w:semiHidden="1" w:uiPriority="9" w:unhideWhenUsed="1" w:qFormat="1"/>
-    <w:lsdException w:name="heading 7" w:semiHidden="1" w:uiPriority="9" w:unhideWhenUsed="1" w:qFormat="1"/>
-    <w:lsdException w:name="heading 8" w:semiHidden="1" w:uiPriority="9" w:unhideWhenUsed="1" w:qFormat="1"/>
-    <w:lsdException w:name="heading 9" w:semiHidden="1" w:uiPriority="9" w:unhideWhenUsed="1" w:qFormat="1"/>
-    <w:lsdException w:name="index 1" w:semiHidden="1" w:unhideWhenUsed="1"/>
-    <w:lsdException w:name="index 2" w:semiHidden="1" w:unhideWhenUsed="1"/>
-    <w:lsdException w:name="index 3" w:semiHidden="1" w:unhideWhenUsed="1"/>
-    <w:lsdException w:name="index 4" w:semiHidden="1" w:unhideWhenUsed="1"/>
-    <w:lsdException w:name="index 5" w:semiHidden="1" w:unhideWhenUsed="1"/>
-    <w:lsdException w:name="index 6" w:semiHidden="1" w:unhideWhenUsed="1"/>
-    <w:lsdException w:name="index 7" w:semiHidden="1" w:unhideWhenUsed="1"/>
-    <w:lsdException w:name="index 8" w:semiHidden="1" w:unhideWhenUsed="1"/>
-    <w:lsdException w:name="index 9" w:semiHidden="1" w:unhideWhenUsed="1"/>
-    <w:lsdException w:name="toc 1" w:semiHidden="1" w:uiPriority="39" w:unhideWhenUsed="1"/>
-    <w:lsdException w:name="toc 2" w:semiHidden="1" w:uiPriority="39" w:unhideWhenUsed="1"/>
-    <w:lsdException w:name="toc 3" w:semiHidden="1" w:uiPriority="39" w:unhideWhenUsed="1"/>
-    <w:lsdException w:name="toc 4" w:semiHidden="1" w:uiPriority="39" w:unhideWhenUsed="1"/>
-    <w:lsdException w:name="toc 5" w:semiHidden="1" w:uiPriority="39" w:unhideWhenUsed="1"/>
-    <w:lsdException w:name="toc 6" w:semiHidden="1" w:uiPriority="39" w:unhideWhenUsed="1"/>
-    <w:lsdException w:name="toc 7" w:semiHidden="1" w:uiPriority="39" w:unhideWhenUsed="1"/>
-    <w:lsdException w:name="toc 8" w:semiHidden="1" w:uiPriority="39" w:unhideWhenUsed="1"/>
-    <w:lsdException w:name="toc 9" w:semiHidden="1" w:uiPriority="39" w:unhideWhenUsed="1"/>
-    <w:lsdException w:name="Normal Indent" w:semiHidden="1" w:unhideWhenUsed="1"/>
-    <w:lsdException w:name="footnote text" w:semiHidden="1" w:unhideWhenUsed="1"/>
-    <w:lsdException w:name="annotation text" w:semiHidden="1" w:unhideWhenUsed="1"/>
-    <w:lsdException w:name="header" w:semiHidden="1" w:unhideWhenUsed="1"/>
-    <w:lsdException w:name="footer" w:semiHidden="1" w:unhideWhenUsed="1"/>
-    <w:lsdException w:name="index heading" w:semiHidden="1" w:unhideWhenUsed="1"/>
-    <w:lsdException w:name="caption" w:semiHidden="1" w:uiPriority="35" w:unhideWhenUsed="1" w:qFormat="1"/>
-    <w:lsdException w:name="table of figures" w:semiHidden="1" w:unhideWhenUsed="1"/>
-    <w:lsdException w:name="envelope address" w:semiHidden="1" w:unhideWhenUsed="1"/>
-    <w:lsdException w:name="envelope return" w:semiHidden="1" w:unhideWhenUsed="1"/>
-    <w:lsdException w:name="footnote reference" w:semiHidden="1" w:unhideWhenUsed="1"/>
-    <w:lsdException w:name="annotation reference" w:semiHidden="1" w:unhideWhenUsed="1"/>
-    <w:lsdException w:name="line number" w:semiHidden="1" w:unhideWhenUsed="1"/>
-    <w:lsdException w:name="page number" w:semiHidden="1" w:unhideWhenUsed="1"/>
-    <w:lsdException w:name="endnote reference" w:semiHidden="1" w:unhideWhenUsed="1"/>
-    <w:lsdException w:name="endnote text" w:semiHidden="1" w:unhideWhenUsed="1"/>
-    <w:lsdException w:name="table of authorities" w:semiHidden="1" w:unhideWhenUsed="1"/>
-    <w:lsdException w:name="macro" w:semiHidden="1" w:unhideWhenUsed="1"/>
-    <w:lsdException w:name="toa heading" w:semiHidden="1" w:unhideWhenUsed="1"/>
-    <w:lsdException w:name="List" w:semiHidden="1" w:unhideWhenUsed="1"/>
-    <w:lsdException w:name="List Bullet" w:semiHidden="1" w:unhideWhenUsed="1"/>
-    <w:lsdException w:name="List Number" w:semiHidden="1" w:unhideWhenUsed="1"/>
-    <w:lsdException w:name="List 2" w:semiHidden="1" w:unhideWhenUsed="1"/>
-    <w:lsdException w:name="List 3" w:semiHidden="1" w:unhideWhenUsed="1"/>
-    <w:lsdException w:name="List 4" w:semiHidden="1" w:unhideWhenUsed="1"/>
-    <w:lsdException w:name="List 5" w:semiHidden="1" w:unhideWhenUsed="1"/>
-    <w:lsdException w:name="List Bullet 2" w:semiHidden="1" w:unhideWhenUsed="1"/>
-    <w:lsdException w:name="List Bullet 3" w:semiHidden="1" w:unhideWhenUsed="1"/>
-    <w:lsdException w:name="List Bullet 4" w:semiHidden="1" w:unhideWhenUsed="1"/>
-    <w:lsdException w:name="List Bullet 5" w:semiHidden="1" w:unhideWhenUsed="1"/>
-    <w:lsdException w:name="List Number 2" w:semiHidden="1" w:unhideWhenUsed="1"/>
-    <w:lsdException w:name="List Number 3" w:semiHidden="1" w:unhideWhenUsed="1"/>
-    <w:lsdException w:name="List Number 4" w:semiHidden="1" w:unhideWhenUsed="1"/>
-    <w:lsdException w:name="List Number 5" w:semiHidden="1" w:unhideWhenUsed="1"/>
-    <w:lsdException w:name="Title" w:uiPriority="10" w:qFormat="1"/>
-    <w:lsdException w:name="Closing" w:semiHidden="1" w:unhideWhenUsed="1"/>
-    <w:lsdException w:name="Signature" w:semiHidden="1" w:unhideWhenUsed="1"/>
-    <w:lsdException w:name="Default Paragraph Font" w:semiHidden="1" w:uiPriority="1" w:unhideWhenUsed="1"/>
-    <w:lsdException w:name="Body Text" w:semiHidden="1" w:unhideWhenUsed="1"/>
-    <w:lsdException w:name="Body Text Indent" w:semiHidden="1" w:unhideWhenUsed="1"/>
-    <w:lsdException w:name="List Continue" w:semiHidden="1" w:unhideWhenUsed="1"/>
-    <w:lsdException w:name="List Continue 2" w:semiHidden="1" w:unhideWhenUsed="1"/>
-    <w:lsdException w:name="List Continue 3" w:semiHidden="1" w:unhideWhenUsed="1"/>
-    <w:lsdException w:name="List Continue 4" w:semiHidden="1" w:unhideWhenUsed="1"/>
-    <w:lsdException w:name="List Continue 5" w:semiHidden="1" w:unhideWhenUsed="1"/>
-    <w:lsdException w:name="Message Header" w:semiHidden="1" w:unhideWhenUsed="1"/>
-    <w:lsdException w:name="Subtitle" w:uiPriority="11" w:qFormat="1"/>
-    <w:lsdException w:name="Salutation" w:semiHidden="1" w:unhideWhenUsed="1"/>
-    <w:lsdException w:name="Date" w:semiHidden="1" w:unhideWhenUsed="1"/>
-    <w:lsdException w:name="Body Text First Indent" w:semiHidden="1" w:unhideWhenUsed="1"/>
-    <w:lsdException w:name="Body Text First Indent 2" w:semiHidden="1" w:unhideWhenUsed="1"/>
-    <w:lsdException w:name="Note Heading" w:semiHidden="1" w:unhideWhenUsed="1"/>
-    <w:lsdException w:name="Body Text 2" w:semiHidden="1" w:unhideWhenUsed="1"/>
-    <w:lsdException w:name="Body Text 3" w:semiHidden="1" w:unhideWhenUsed="1"/>
-    <w:lsdException w:name="Body Text Indent 2" w:semiHidden="1" w:unhideWhenUsed="1"/>
-    <w:lsdException w:name="Body Text Indent 3" w:semiHidden="1" w:unhideWhenUsed="1"/>
-    <w:lsdException w:name="Block Text" w:semiHidden="1" w:unhideWhenUsed="1"/>
-    <w:lsdException w:name="Hyperlink" w:semiHidden="1" w:unhideWhenUsed="1"/>
-    <w:lsdException w:name="FollowedHyperlink" w:semiHidden="1" w:unhideWhenUsed="1"/>
-    <w:lsdException w:name="Strong" w:uiPriority="22" w:qFormat="1"/>
-    <w:lsdException w:name="Emphasis" w:uiPriority="20" w:qFormat="1"/>
-    <w:lsdException w:name="Document Map" w:semiHidden="1" w:unhideWhenUsed="1"/>
-    <w:lsdException w:name="Plain Text" w:semiHidden="1" w:unhideWhenUsed="1"/>
-    <w:lsdException w:name="E-mail Signature" w:semiHidden="1" w:unhideWhenUsed="1"/>
-    <w:lsdException w:name="HTML Top of Form" w:semiHidden="1" w:unhideWhenUsed="1"/>
-    <w:lsdException w:name="HTML Bottom of Form" w:semiHidden="1" w:unhideWhenUsed="1"/>
-    <w:lsdException w:name="Normal (Web)" w:semiHidden="1" w:unhideWhenUsed="1"/>
-    <w:lsdException w:name="HTML Acronym" w:semiHidden="1" w:unhideWhenUsed="1"/>
-    <w:lsdException w:name="HTML Address" w:semiHidden="1" w:unhideWhenUsed="1"/>
-    <w:lsdException w:name="HTML Cite" w:semiHidden="1" w:unhideWhenUsed="1"/>
-    <w:lsdException w:name="HTML Code" w:semiHidden="1" w:unhideWhenUsed="1"/>
-    <w:lsdException w:name="HTML Definition" w:semiHidden="1" w:unhideWhenUsed="1"/>
-    <w:lsdException w:name="HTML Keyboard" w:semiHidden="1" w:unhideWhenUsed="1"/>
-    <w:lsdException w:name="HTML Preformatted" w:semiHidden="1" w:unhideWhenUsed="1"/>
-    <w:lsdException w:name="HTML Sample" w:semiHidden="1" w:unhideWhenUsed="1"/>
-    <w:lsdException w:name="HTML Typewriter" w:semiHidden="1" w:unhideWhenUsed="1"/>
-    <w:lsdException w:name="HTML Variable" w:semiHidden="1" w:unhideWhenUsed="1"/>
-    <w:lsdException w:name="Normal Table" w:semiHidden="1" w:unhideWhenUsed="1"/>
-    <w:lsdException w:name="annotation subject" w:semiHidden="1" w:unhideWhenUsed="1"/>
-    <w:lsdException w:name="No List" w:semiHidden="1" w:unhideWhenUsed="1"/>
-    <w:lsdException w:name="Outline List 1" w:semiHidden="1" w:unhideWhenUsed="1"/>
-    <w:lsdException w:name="Outline List 2" w:semiHidden="1" w:unhideWhenUsed="1"/>
-    <w:lsdException w:name="Outline List 3" w:semiHidden="1" w:unhideWhenUsed="1"/>
-    <w:lsdException w:name="Table Simple 1" w:semiHidden="1" w:unhideWhenUsed="1"/>
-    <w:lsdException w:name="Table Simple 2" w:semiHidden="1" w:unhideWhenUsed="1"/>
-    <w:lsdException w:name="Table Simple 3" w:semiHidden="1" w:unhideWhenUsed="1"/>
-    <w:lsdException w:name="Table Classic 1" w:semiHidden="1" w:unhideWhenUsed="1"/>
-    <w:lsdException w:name="Table Classic 2" w:semiHidden="1" w:unhideWhenUsed="1"/>
-    <w:lsdException w:name="Table Classic 3" w:semiHidden="1" w:unhideWhenUsed="1"/>
-    <w:lsdException w:name="Table Classic 4" w:semiHidden="1" w:unhideWhenUsed="1"/>
-    <w:lsdException w:name="Table Colorful 1" w:semiHidden="1" w:unhideWhenUsed="1"/>
-    <w:lsdException w:name="Table Colorful 2" w:semiHidden="1" w:unhideWhenUsed="1"/>
-    <w:lsdException w:name="Table Colorful 3" w:semiHidden="1" w:unhideWhenUsed="1"/>
-    <w:lsdException w:name="Table Columns 1" w:semiHidden="1" w:unhideWhenUsed="1"/>
-    <w:lsdException w:name="Table Columns 2" w:semiHidden="1" w:unhideWhenUsed="1"/>
-    <w:lsdException w:name="Table Columns 3" w:semiHidden="1" w:unhideWhenUsed="1"/>
-    <w:lsdException w:name="Table Columns 4" w:semiHidden="1" w:unhideWhenUsed="1"/>
-    <w:lsdException w:name="Table Columns 5" w:semiHidden="1" w:unhideWhenUsed="1"/>
-    <w:lsdException w:name="Table Grid 1" w:semiHidden="1" w:unhideWhenUsed="1"/>
-    <w:lsdException w:name="Table Grid 2" w:semiHidden="1" w:unhideWhenUsed="1"/>
-    <w:lsdException w:name="Table Grid 3" w:semiHidden="1" w:unhideWhenUsed="1"/>
-    <w:lsdException w:name="Table Grid 4" w:semiHidden="1" w:unhideWhenUsed="1"/>
-    <w:lsdException w:name="Table Grid 5" w:semiHidden="1" w:unhideWhenUsed="1"/>
-    <w:lsdException w:name="Table Grid 6" w:semiHidden="1" w:unhideWhenUsed="1"/>
-    <w:lsdException w:name="Table Grid 7" w:semiHidden="1" w:unhideWhenUsed="1"/>
-    <w:lsdException w:name="Table Grid 8" w:semiHidden="1" w:unhideWhenUsed="1"/>
-    <w:lsdException w:name="Table List 1" w:semiHidden="1" w:unhideWhenUsed="1"/>
-    <w:lsdException w:name="Table List 2" w:semiHidden="1" w:unhideWhenUsed="1"/>
-    <w:lsdException w:name="Table List 3" w:semiHidden="1" w:unhideWhenUsed="1"/>
-    <w:lsdException w:name="Table List 4" w:semiHidden="1" w:unhideWhenUsed="1"/>
-    <w:lsdException w:name="Table List 5" w:semiHidden="1" w:unhideWhenUsed="1"/>
-    <w:lsdException w:name="Table List 6" w:semiHidden="1" w:unhideWhenUsed="1"/>
-    <w:lsdException w:name="Table List 7" w:semiHidden="1" w:unhideWhenUsed="1"/>
-    <w:lsdException w:name="Table List 8" w:semiHidden="1" w:unhideWhenUsed="1"/>
-    <w:lsdException w:name="Table 3D effects 1" w:semiHidden="1" w:unhideWhenUsed="1"/>
-    <w:lsdException w:name="Table 3D effects 2" w:semiHidden="1" w:unhideWhenUsed="1"/>
-    <w:lsdException w:name="Table 3D effects 3" w:semiHidden="1" w:unhideWhenUsed="1"/>
-    <w:lsdException w:name="Table Contemporary" w:semiHidden="1" w:unhideWhenUsed="1"/>
-    <w:lsdException w:name="Table Elegant" w:semiHidden="1" w:unhideWhenUsed="1"/>
-    <w:lsdException w:name="Table Professional" w:semiHidden="1" w:unhideWhenUsed="1"/>
-    <w:lsdException w:name="Table Subtle 1" w:semiHidden="1" w:unhideWhenUsed="1"/>
-    <w:lsdException w:name="Table Subtle 2" w:semiHidden="1" w:unhideWhenUsed="1"/>
-    <w:lsdException w:name="Table Web 1" w:semiHidden="1" w:unhideWhenUsed="1"/>
-    <w:lsdException w:name="Table Web 2" w:semiHidden="1" w:unhideWhenUsed="1"/>
-    <w:lsdException w:name="Table Web 3" w:semiHidden="1" w:unhideWhenUsed="1"/>
-    <w:lsdException w:name="Balloon Text" w:semiHidden="1" w:unhideWhenUsed="1"/>
-    <w:lsdException w:name="Table Grid" w:uiPriority="39"/>
-    <w:lsdException w:name="Table Theme" w:semiHidden="1" w:unhideWhenUsed="1"/>
-    <w:lsdException w:name="Placeholder Text" w:semiHidden="1"/>
-    <w:lsdException w:name="No Spacing" w:uiPriority="1" w:qFormat="1"/>
-    <w:lsdException w:name="Light Shading" w:uiPriority="60"/>
-    <w:lsdException w:name="Light List" w:uiPriority="61"/>
-    <w:lsdException w:name="Light Grid" w:uiPriority="62"/>
-    <w:lsdException w:name="Medium Shading 1" w:uiPriority="63"/>
-    <w:lsdException w:name="Medium Shading 2" w:uiPriority="64"/>
-    <w:lsdException w:name="Medium List 1" w:uiPriority="65"/>
-    <w:lsdException w:name="Medium List 2" w:uiPriority="66"/>
-    <w:lsdException w:name="Medium Grid 1" w:uiPriority="67"/>
-    <w:lsdException w:name="Medium Grid 2" w:uiPriority="68"/>
-    <w:lsdException w:name="Medium Grid 3" w:uiPriority="69"/>
-    <w:lsdException w:name="Dark List" w:uiPriority="70"/>
-    <w:lsdException w:name="Colorful Shading" w:uiPriority="71"/>
-    <w:lsdException w:name="Colorful List" w:uiPriority="72"/>
-    <w:lsdException w:name="Colorful Grid" w:uiPriority="73"/>
-    <w:lsdException w:name="Light Shading Accent 1" w:uiPriority="60"/>
-    <w:lsdException w:name="Light List Accent 1" w:uiPriority="61"/>
-    <w:lsdException w:name="Light Grid Accent 1" w:uiPriority="62"/>
-    <w:lsdException w:name="Medium Shading 1 Accent 1" w:uiPriority="63"/>
-    <w:lsdException w:name="Medium Shading 2 Accent 1" w:uiPriority="64"/>
-    <w:lsdException w:name="Medium List 1 Accent 1" w:uiPriority="65"/>
-    <w:lsdException w:name="Revision" w:semiHidden="1"/>
-    <w:lsdException w:name="List Paragraph" w:uiPriority="34" w:qFormat="1"/>
-    <w:lsdException w:name="Quote" w:uiPriority="29" w:qFormat="1"/>
-    <w:lsdException w:name="Intense Quote" w:uiPriority="30" w:qFormat="1"/>
-    <w:lsdException w:name="Medium List 2 Accent 1" w:uiPriority="66"/>
-    <w:lsdException w:name="Medium Grid 1 Accent 1" w:uiPriority="67"/>
-    <w:lsdException w:name="Medium Grid 2 Accent 1" w:uiPriority="68"/>
-    <w:lsdException w:name="Medium Grid 3 Accent 1" w:uiPriority="69"/>
-    <w:lsdException w:name="Dark List Accent 1" w:uiPriority="70"/>
-    <w:lsdException w:name="Colorful Shading Accent 1" w:uiPriority="71"/>
-    <w:lsdException w:name="Colorful List Accent 1" w:uiPriority="72"/>
-    <w:lsdException w:name="Colorful Grid Accent 1" w:uiPriority="73"/>
-    <w:lsdException w:name="Light Shading Accent 2" w:uiPriority="60"/>
-    <w:lsdException w:name="Light List Accent 2" w:uiPriority="61"/>
-    <w:lsdException w:name="Light Grid Accent 2" w:uiPriority="62"/>
-    <w:lsdException w:name="Medium Shading 1 Accent 2" w:uiPriority="63"/>
-    <w:lsdException w:name="Medium Shading 2 Accent 2" w:uiPriority="64"/>
-    <w:lsdException w:name="Medium List 1 Accent 2" w:uiPriority="65"/>
-    <w:lsdException w:name="Medium List 2 Accent 2" w:uiPriority="66"/>
-    <w:lsdException w:name="Medium Grid 1 Accent 2" w:uiPriority="67"/>
-    <w:lsdException w:name="Medium Grid 2 Accent 2" w:uiPriority="68"/>
-    <w:lsdException w:name="Medium Grid 3 Accent 2" w:uiPriority="69"/>
-    <w:lsdException w:name="Dark List Accent 2" w:uiPriority="70"/>
-    <w:lsdException w:name="Colorful Shading Accent 2" w:uiPriority="71"/>
-    <w:lsdException w:name="Colorful List Accent 2" w:uiPriority="72"/>
-    <w:lsdException w:name="Colorful Grid Accent 2" w:uiPriority="73"/>
-    <w:lsdException w:name="Light Shading Accent 3" w:uiPriority="60"/>
-    <w:lsdException w:name="Light List Accent 3" w:uiPriority="61"/>
-    <w:lsdException w:name="Light Grid Accent 3" w:uiPriority="62"/>
-    <w:lsdException w:name="Medium Shading 1 Accent 3" w:uiPriority="63"/>
-    <w:lsdException w:name="Medium Shading 2 Accent 3" w:uiPriority="64"/>
-    <w:lsdException w:name="Medium List 1 Accent 3" w:uiPriority="65"/>
-    <w:lsdException w:name="Medium List 2 Accent 3" w:uiPriority="66"/>
-    <w:lsdException w:name="Medium Grid 1 Accent 3" w:uiPriority="67"/>
-    <w:lsdException w:name="Medium Grid 2 Accent 3" w:uiPriority="68"/>
-    <w:lsdException w:name="Medium Grid 3 Accent 3" w:uiPriority="69"/>
-    <w:lsdException w:name="Dark List Accent 3" w:uiPriority="70"/>
-    <w:lsdException w:name="Colorful Shading Accent 3" w:uiPriority="71"/>
-    <w:lsdException w:name="Colorful List Accent 3" w:uiPriority="72"/>
-    <w:lsdException w:name="Colorful Grid Accent 3" w:uiPriority="73"/>
-    <w:lsdException w:name="Light Shading Accent 4" w:uiPriority="60"/>
-    <w:lsdException w:name="Light List Accent 4" w:uiPriority="61"/>
-    <w:lsdException w:name="Light Grid Accent 4" w:uiPriority="62"/>
-    <w:lsdException w:name="Medium Shading 1 Accent 4" w:uiPriority="63"/>
-    <w:lsdException w:name="Medium Shading 2 Accent 4" w:uiPriority="64"/>
-    <w:lsdException w:name="Medium List 1 Accent 4" w:uiPriority="65"/>
-    <w:lsdException w:name="Medium List 2 Accent 4" w:uiPriority="66"/>
-    <w:lsdException w:name="Medium Grid 1 Accent 4" w:uiPriority="67"/>
-    <w:lsdException w:name="Medium Grid 2 Accent 4" w:uiPriority="68"/>
-    <w:lsdException w:name="Medium Grid 3 Accent 4" w:uiPriority="69"/>
-    <w:lsdException w:name="Dark List Accent 4" w:uiPriority="70"/>
-    <w:lsdException w:name="Colorful Shading Accent 4" w:uiPriority="71"/>
-    <w:lsdException w:name="Colorful List Accent 4" w:uiPriority="72"/>
-    <w:lsdException w:name="Colorful Grid Accent 4" w:uiPriority="73"/>
-    <w:lsdException w:name="Light Shading Accent 5" w:uiPriority="60"/>
-    <w:lsdException w:name="Light List Accent 5" w:uiPriority="61"/>
-    <w:lsdException w:name="Light Grid Accent 5" w:uiPriority="62"/>
-    <w:lsdException w:name="Medium Shading 1 Accent 5" w:uiPriority="63"/>
-    <w:lsdException w:name="Medium Shading 2 Accent 5" w:uiPriority="64"/>
-    <w:lsdException w:name="Medium List 1 Accent 5" w:uiPriority="65"/>
-    <w:lsdException w:name="Medium List 2 Accent 5" w:uiPriority="66"/>
-    <w:lsdException w:name="Medium Grid 1 Accent 5" w:uiPriority="67"/>
-    <w:lsdException w:name="Medium Grid 2 Accent 5" w:uiPriority="68"/>
-    <w:lsdException w:name="Medium Grid 3 Accent 5" w:uiPriority="69"/>
-    <w:lsdException w:name="Dark List Accent 5" w:uiPriority="70"/>
-    <w:lsdException w:name="Colorful Shading Accent 5" w:uiPriority="71"/>
-    <w:lsdException w:name="Colorful List Accent 5" w:uiPriority="72"/>
-    <w:lsdException w:name="Colorful Grid Accent 5" w:uiPriority="73"/>
-    <w:lsdException w:name="Light Shading Accent 6" w:uiPriority="60"/>
-    <w:lsdException w:name="Light List Accent 6" w:uiPriority="61"/>
-    <w:lsdException w:name="Light Grid Accent 6" w:uiPriority="62"/>
-    <w:lsdException w:name="Medium Shading 1 Accent 6" w:uiPriority="63"/>
-    <w:lsdException w:name="Medium Shading 2 Accent 6" w:uiPriority="64"/>
-    <w:lsdException w:name="Medium List 1 Accent 6" w:uiPriority="65"/>
-    <w:lsdException w:name="Medium List 2 Accent 6" w:uiPriority="66"/>
-    <w:lsdException w:name="Medium Grid 1 Accent 6" w:uiPriority="67"/>
-    <w:lsdException w:name="Medium Grid 2 Accent 6" w:uiPriority="68"/>
-    <w:lsdException w:name="Medium Grid 3 Accent 6" w:uiPriority="69"/>
-    <w:lsdException w:name="Dark List Accent 6" w:uiPriority="70"/>
-    <w:lsdException w:name="Colorful Shading Accent 6" w:uiPriority="71"/>
-    <w:lsdException w:name="Colorful List Accent 6" w:uiPriority="72"/>
-    <w:lsdException w:name="Colorful Grid Accent 6" w:uiPriority="73"/>
-    <w:lsdException w:name="Subtle Emphasis" w:uiPriority="19" w:qFormat="1"/>
-    <w:lsdException w:name="Intense Emphasis" w:uiPriority="21" w:qFormat="1"/>
-    <w:lsdException w:name="Subtle Reference" w:uiPriority="31" w:qFormat="1"/>
-    <w:lsdException w:name="Intense Reference" w:uiPriority="32" w:qFormat="1"/>
-    <w:lsdException w:name="Book Title" w:uiPriority="33" w:qFormat="1"/>
-    <w:lsdException w:name="Bibliography" w:semiHidden="1" w:uiPriority="37" w:unhideWhenUsed="1"/>
-    <w:lsdException w:name="TOC Heading" w:semiHidden="1" w:uiPriority="39" w:unhideWhenUsed="1" w:qFormat="1"/>
-    <w:lsdException w:name="Plain Table 1" w:uiPriority="41"/>
-    <w:lsdException w:name="Plain Table 2" w:uiPriority="42"/>
-    <w:lsdException w:name="Plain Table 3" w:uiPriority="43"/>
-    <w:lsdException w:name="Plain Table 4" w:uiPriority="44"/>
-    <w:lsdException w:name="Plain Table 5" w:uiPriority="45"/>
-    <w:lsdException w:name="Grid Table Light" w:uiPriority="40"/>
-    <w:lsdException w:name="Grid Table 1 Light" w:uiPriority="46"/>
-    <w:lsdException w:name="Grid Table 2" w:uiPriority="47"/>
-    <w:lsdException w:name="Grid Table 3" w:uiPriority="48"/>
-    <w:lsdException w:name="Grid Table 4" w:uiPriority="49"/>
-    <w:lsdException w:name="Grid Table 5 Dark" w:uiPriority="50"/>
-    <w:lsdException w:name="Grid Table 6 Colorful" w:uiPriority="51"/>
-    <w:lsdException w:name="Grid Table 7 Colorful" w:uiPriority="52"/>
-    <w:lsdException w:name="Grid Table 1 Light Accent 1" w:uiPriority="46"/>
-    <w:lsdException w:name="Grid Table 2 Accent 1" w:uiPriority="47"/>
-    <w:lsdException w:name="Grid Table 3 Accent 1" w:uiPriority="48"/>
-    <w:lsdException w:name="Grid Table 4 Accent 1" w:uiPriority="49"/>
-    <w:lsdException w:name="Grid Table 5 Dark Accent 1" w:uiPriority="50"/>
-    <w:lsdException w:name="Grid Table 6 Colorful Accent 1" w:uiPriority="51"/>
-    <w:lsdException w:name="Grid Table 7 Colorful Accent 1" w:uiPriority="52"/>
-    <w:lsdException w:name="Grid Table 1 Light Accent 2" w:uiPriority="46"/>
-    <w:lsdException w:name="Grid Table 2 Accent 2" w:uiPriority="47"/>
-    <w:lsdException w:name="Grid Table 3 Accent 2" w:uiPriority="48"/>
-    <w:lsdException w:name="Grid Table 4 Accent 2" w:uiPriority="49"/>
-    <w:lsdException w:name="Grid Table 5 Dark Accent 2" w:uiPriority="50"/>
-    <w:lsdException w:name="Grid Table 6 Colorful Accent 2" w:uiPriority="51"/>
-    <w:lsdException w:name="Grid Table 7 Colorful Accent 2" w:uiPriority="52"/>
-    <w:lsdException w:name="Grid Table 1 Light Accent 3" w:uiPriority="46"/>
-    <w:lsdException w:name="Grid Table 2 Accent 3" w:uiPriority="47"/>
-    <w:lsdException w:name="Grid Table 3 Accent 3" w:uiPriority="48"/>
-    <w:lsdException w:name="Grid Table 4 Accent 3" w:uiPriority="49"/>
-    <w:lsdException w:name="Grid Table 5 Dark Accent 3" w:uiPriority="50"/>
-    <w:lsdException w:name="Grid Table 6 Colorful Accent 3" w:uiPriority="51"/>
-    <w:lsdException w:name="Grid Table 7 Colorful Accent 3" w:uiPriority="52"/>
-    <w:lsdException w:name="Grid Table 1 Light Accent 4" w:uiPriority="46"/>
-    <w:lsdException w:name="Grid Table 2 Accent 4" w:uiPriority="47"/>
-    <w:lsdException w:name="Grid Table 3 Accent 4" w:uiPriority="48"/>
-    <w:lsdException w:name="Grid Table 4 Accent 4" w:uiPriority="49"/>
-    <w:lsdException w:name="Grid Table 5 Dark Accent 4" w:uiPriority="50"/>
-    <w:lsdException w:name="Grid Table 6 Colorful Accent 4" w:uiPriority="51"/>
-    <w:lsdException w:name="Grid Table 7 Colorful Accent 4" w:uiPriority="52"/>
-    <w:lsdException w:name="Grid Table 1 Light Accent 5" w:uiPriority="46"/>
-    <w:lsdException w:name="Grid Table 2 Accent 5" w:uiPriority="47"/>
-    <w:lsdException w:name="Grid Table 3 Accent 5" w:uiPriority="48"/>
-    <w:lsdException w:name="Grid Table 4 Accent 5" w:uiPriority="49"/>
-    <w:lsdException w:name="Grid Table 5 Dark Accent 5" w:uiPriority="50"/>
-    <w:lsdException w:name="Grid Table 6 Colorful Accent 5" w:uiPriority="51"/>
-    <w:lsdException w:name="Grid Table 7 Colorful Accent 5" w:uiPriority="52"/>
-    <w:lsdException w:name="Grid Table 1 Light Accent 6" w:uiPriority="46"/>
-    <w:lsdException w:name="Grid Table 2 Accent 6" w:uiPriority="47"/>
-    <w:lsdException w:name="Grid Table 3 Accent 6" w:uiPriority="48"/>
-    <w:lsdException w:name="Grid Table 4 Accent 6" w:uiPriority="49"/>
-    <w:lsdException w:name="Grid Table 5 Dark Accent 6" w:uiPriority="50"/>
-    <w:lsdException w:name="Grid Table 6 Colorful Accent 6" w:uiPriority="51"/>
-    <w:lsdException w:name="Grid Table 7 Colorful Accent 6" w:uiPriority="52"/>
-    <w:lsdException w:name="List Table 1 Light" w:uiPriority="46"/>
-    <w:lsdException w:name="List Table 2" w:uiPriority="47"/>
-    <w:lsdException w:name="List Table 3" w:uiPriority="48"/>
-    <w:lsdException w:name="List Table 4" w:uiPriority="49"/>
-    <w:lsdException w:name="List Table 5 Dark" w:uiPriority="50"/>
-    <w:lsdException w:name="List Table 6 Colorful" w:uiPriority="51"/>
-    <w:lsdException w:name="List Table 7 Colorful" w:uiPriority="52"/>
-    <w:lsdException w:name="List Table 1 Light Accent 1" w:uiPriority="46"/>
-    <w:lsdException w:name="List Table 2 Accent 1" w:uiPriority="47"/>
-    <w:lsdException w:name="List Table 3 Accent 1" w:uiPriority="48"/>
-    <w:lsdException w:name="List Table 4 Accent 1" w:uiPriority="49"/>
-    <w:lsdException w:name="List Table 5 Dark Accent 1" w:uiPriority="50"/>
-    <w:lsdException w:name="List Table 6 Colorful Accent 1" w:uiPriority="51"/>
-    <w:lsdException w:name="List Table 7 Colorful Accent 1" w:uiPriority="52"/>
-    <w:lsdException w:name="List Table 1 Light Accent 2" w:uiPriority="46"/>
-    <w:lsdException w:name="List Table 2 Accent 2" w:uiPriority="47"/>
-    <w:lsdException w:name="List Table 3 Accent 2" w:uiPriority="48"/>
-    <w:lsdException w:name="List Table 4 Accent 2" w:uiPriority="49"/>
-    <w:lsdException w:name="List Table 5 Dark Accent 2" w:uiPriority="50"/>
-    <w:lsdException w:name="List Table 6 Colorful Accent 2" w:uiPriority="51"/>
-    <w:lsdException w:name="List Table 7 Colorful Accent 2" w:uiPriority="52"/>
-    <w:lsdException w:name="List Table 1 Light Accent 3" w:uiPriority="46"/>
-    <w:lsdException w:name="List Table 2 Accent 3" w:uiPriority="47"/>
-    <w:lsdException w:name="List Table 3 Accent 3" w:uiPriority="48"/>
-    <w:lsdException w:name="List Table 4 Accent 3" w:uiPriority="49"/>
-    <w:lsdException w:name="List Table 5 Dark Accent 3" w:uiPriority="50"/>
-    <w:lsdException w:name="List Table 6 Colorful Accent 3" w:uiPriority="51"/>
-    <w:lsdException w:name="List Table 7 Colorful Accent 3" w:uiPriority="52"/>
-    <w:lsdException w:name="List Table 1 Light Accent 4" w:uiPriority="46"/>
-    <w:lsdException w:name="List Table 2 Accent 4" w:uiPriority="47"/>
-    <w:lsdException w:name="List Table 3 Accent 4" w:uiPriority="48"/>
-    <w:lsdException w:name="List Table 4 Accent 4" w:uiPriority="49"/>
-    <w:lsdException w:name="List Table 5 Dark Accent 4" w:uiPriority="50"/>
-    <w:lsdException w:name="List Table 6 Colorful Accent 4" w:uiPriority="51"/>
-    <w:lsdException w:name="List Table 7 Colorful Accent 4" w:uiPriority="52"/>
-    <w:lsdException w:name="List Table 1 Light Accent 5" w:uiPriority="46"/>
-    <w:lsdException w:name="List Table 2 Accent 5" w:uiPriority="47"/>
-    <w:lsdException w:name="List Table 3 Accent 5" w:uiPriority="48"/>
-    <w:lsdException w:name="List Table 4 Accent 5" w:uiPriority="49"/>
-    <w:lsdException w:name="List Table 5 Dark Accent 5" w:uiPriority="50"/>
-    <w:lsdException w:name="List Table 6 Colorful Accent 5" w:uiPriority="51"/>
-    <w:lsdException w:name="List Table 7 Colorful Accent 5" w:uiPriority="52"/>
-    <w:lsdException w:name="List Table 1 Light Accent 6" w:uiPriority="46"/>
-    <w:lsdException w:name="List Table 2 Accent 6" w:uiPriority="47"/>
-    <w:lsdException w:name="List Table 3 Accent 6" w:uiPriority="48"/>
-    <w:lsdException w:name="List Table 4 Accent 6" w:uiPriority="49"/>
-    <w:lsdException w:name="List Table 5 Dark Accent 6" w:uiPriority="50"/>
-    <w:lsdException w:name="List Table 6 Colorful Accent 6" w:uiPriority="51"/>
-    <w:lsdException w:name="List Table 7 Colorful Accent 6" w:uiPriority="52"/>
-    <w:lsdException w:name="Mention" w:semiHidden="1" w:unhideWhenUsed="1"/>
-    <w:lsdException w:name="Smart Hyperlink" w:semiHidden="1" w:unhideWhenUsed="1"/>
-    <w:lsdException w:name="Hashtag" w:semiHidden="1" w:unhideWhenUsed="1"/>
-    <w:lsdException w:name="Unresolved Mention" w:semiHidden="1" w:unhideWhenUsed="1"/>
-    <w:lsdException w:name="Smart Link" w:semiHidden="1" w:unhideWhenUsed="1"/>
-  </w:latentStyles>
-  <w:style w:type="paragraph" w:default="1" w:styleId="Normal">
-    <w:name w:val="Normal"/>
-    <w:qFormat/>
-  </w:style>
-  <w:style w:type="character" w:default="1" w:styleId="Fuentedeprrafopredeter">
-    <w:name w:val="Default Paragraph Font"/>
-    <w:uiPriority w:val="1"/>
-    <w:semiHidden/>
-    <w:unhideWhenUsed/>
-  </w:style>
-  <w:style w:type="table" w:default="1" w:styleId="Tablanormal">
-    <w:name w:val="Normal Table"/>
-    <w:uiPriority w:val="99"/>
-    <w:semiHidden/>
-    <w:unhideWhenUsed/>
-    <w:tblPr>
-      <w:tblInd w:w="0" w:type="dxa"/>
-      <w:tblCellMar>
-        <w:top w:w="0" w:type="dxa"/>
-        <w:left w:w="108" w:type="dxa"/>
-        <w:bottom w:w="0" w:type="dxa"/>
-        <w:right w:w="108" w:type="dxa"/>
-      </w:tblCellMar>
-    </w:tblPr>
-  </w:style>
-  <w:style w:type="numbering" w:default="1" w:styleId="Sinlista">
-    <w:name w:val="No List"/>
-    <w:uiPriority w:val="99"/>
-    <w:semiHidden/>
-    <w:unhideWhenUsed/>
-  </w:style>
-  <w:style w:type="character" w:styleId="Textodelmarcadordeposicin">
-    <w:name w:val="Placeholder Text"/>
-    <w:basedOn w:val="Fuentedeprrafopredeter"/>
-    <w:uiPriority w:val="99"/>
-    <w:semiHidden/>
-    <w:rsid w:val="00394D5E"/>
-    <w:rPr>
-      <w:color w:val="808080"/>
-    </w:rPr>
-  </w:style>
-  <w:style w:type="paragraph" w:customStyle="1" w:styleId="9C9C29A10A59486BA577D2223D9E36AD">
-    <w:name w:val="9C9C29A10A59486BA577D2223D9E36AD"/>
-    <w:rsid w:val="00394D5E"/>
-  </w:style>
-</w:styles>
-</file>
-
-<file path=word/glossary/webSettings.xml><?xml version="1.0" encoding="utf-8"?>
-<w:webSettings xmlns:mc="http://schemas.openxmlformats.org/markup-compatibility/2006" xmlns:r="http://schemas.openxmlformats.org/officeDocument/2006/relationships" xmlns:w="http://schemas.openxmlformats.org/wordprocessingml/2006/main" xmlns:w14="http://schemas.microsoft.com/office/word/2010/wordml" xmlns:w15="http://schemas.microsoft.com/office/word/2012/wordml" xmlns:w16cex="http://schemas.microsoft.com/office/word/2018/wordml/cex" xmlns:w16cid="http://schemas.microsoft.com/office/word/2016/wordml/cid" xmlns:w16="http://schemas.microsoft.com/office/word/2018/wordml" xmlns:w16sdtdh="http://schemas.microsoft.com/office/word/2020/wordml/sdtdatahash" xmlns:w16se="http://schemas.microsoft.com/office/word/2015/wordml/symex" mc:Ignorable="w14 w15 w16se w16cid w16 w16cex w16sdtdh">
-  <w:optimizeForBrowser/>
-  <w:allowPNG/>
-</w:webSettings>
-</file>
-
 <file path=word/theme/theme1.xml><?xml version="1.0" encoding="utf-8"?>
 <a:theme xmlns:a="http://schemas.openxmlformats.org/drawingml/2006/main" name="Tema de Office">
   <a:themeElements>

</xml_diff>

<commit_message>
Version semi estable, faltan completar variables
</commit_message>
<xml_diff>
--- a/2.carta_de_presentacion.docx
+++ b/2.carta_de_presentacion.docx
@@ -15,9 +15,11 @@
       <w:r>
         <w:t>{{</w:t>
       </w:r>
+      <w:proofErr w:type="spellStart"/>
       <w:r>
         <w:t>dia</w:t>
       </w:r>
+      <w:proofErr w:type="spellEnd"/>
       <w:r>
         <w:t>}}</w:t>
       </w:r>
@@ -51,9 +53,11 @@
       <w:r>
         <w:t>{{</w:t>
       </w:r>
+      <w:proofErr w:type="spellStart"/>
       <w:r>
         <w:t>anio</w:t>
       </w:r>
+      <w:proofErr w:type="spellEnd"/>
       <w:r>
         <w:t>}}</w:t>
       </w:r>
@@ -194,12 +198,14 @@
         </w:rPr>
         <w:t>{{</w:t>
       </w:r>
+      <w:proofErr w:type="spellStart"/>
       <w:r>
         <w:rPr>
           <w:rFonts w:asciiTheme="minorHAnsi" w:hAnsiTheme="minorHAnsi" w:cs="Calibri"/>
         </w:rPr>
         <w:t>jefe_oap</w:t>
       </w:r>
+      <w:proofErr w:type="spellEnd"/>
       <w:r>
         <w:rPr>
           <w:rFonts w:asciiTheme="minorHAnsi" w:hAnsiTheme="minorHAnsi" w:cs="Calibri"/>
@@ -283,12 +289,14 @@
         </w:rPr>
         <w:t>{{</w:t>
       </w:r>
+      <w:proofErr w:type="spellStart"/>
       <w:r>
         <w:rPr>
           <w:rFonts w:asciiTheme="minorHAnsi" w:hAnsiTheme="minorHAnsi" w:cs="Calibri"/>
         </w:rPr>
         <w:t>nombre_proyecto</w:t>
       </w:r>
+      <w:proofErr w:type="spellEnd"/>
       <w:r>
         <w:rPr>
           <w:rFonts w:asciiTheme="minorHAnsi" w:hAnsiTheme="minorHAnsi" w:cs="Calibri"/>
@@ -548,12 +556,14 @@
         </w:rPr>
         <w:t>{{</w:t>
       </w:r>
+      <w:proofErr w:type="spellStart"/>
       <w:r>
         <w:rPr>
           <w:rFonts w:asciiTheme="minorHAnsi" w:hAnsiTheme="minorHAnsi" w:cs="Calibri"/>
         </w:rPr>
         <w:t>lema_periodo</w:t>
       </w:r>
+      <w:proofErr w:type="spellEnd"/>
       <w:r>
         <w:rPr>
           <w:rFonts w:asciiTheme="minorHAnsi" w:hAnsiTheme="minorHAnsi" w:cs="Calibri"/>
@@ -761,12 +771,14 @@
               </w:rPr>
               <w:t>{{</w:t>
             </w:r>
+            <w:proofErr w:type="spellStart"/>
             <w:r>
               <w:rPr>
                 <w:rFonts w:asciiTheme="minorHAnsi" w:hAnsiTheme="minorHAnsi" w:cs="Calibri"/>
               </w:rPr>
               <w:t>cod_programa</w:t>
             </w:r>
+            <w:proofErr w:type="spellEnd"/>
             <w:r>
               <w:rPr>
                 <w:rFonts w:asciiTheme="minorHAnsi" w:hAnsiTheme="minorHAnsi" w:cs="Calibri"/>
@@ -859,12 +871,14 @@
               </w:rPr>
               <w:t>{{</w:t>
             </w:r>
+            <w:proofErr w:type="spellStart"/>
             <w:r>
               <w:rPr>
                 <w:rFonts w:asciiTheme="minorHAnsi" w:hAnsiTheme="minorHAnsi" w:cs="Calibri"/>
               </w:rPr>
               <w:t>cod_sector</w:t>
             </w:r>
+            <w:proofErr w:type="spellEnd"/>
             <w:r>
               <w:rPr>
                 <w:rFonts w:asciiTheme="minorHAnsi" w:hAnsiTheme="minorHAnsi" w:cs="Calibri"/>
@@ -957,12 +971,14 @@
               </w:rPr>
               <w:t>{{</w:t>
             </w:r>
+            <w:proofErr w:type="spellStart"/>
             <w:r>
               <w:rPr>
                 <w:rFonts w:asciiTheme="minorHAnsi" w:hAnsiTheme="minorHAnsi" w:cs="Calibri"/>
               </w:rPr>
               <w:t>cod_meta</w:t>
             </w:r>
+            <w:proofErr w:type="spellEnd"/>
             <w:r>
               <w:rPr>
                 <w:rFonts w:asciiTheme="minorHAnsi" w:hAnsiTheme="minorHAnsi" w:cs="Calibri"/>
@@ -1057,12 +1073,14 @@
         </w:rPr>
         <w:t>{{</w:t>
       </w:r>
+      <w:proofErr w:type="spellStart"/>
       <w:r>
         <w:rPr>
           <w:rFonts w:asciiTheme="minorHAnsi" w:hAnsiTheme="minorHAnsi" w:cs="Calibri"/>
         </w:rPr>
         <w:t>costo_texto</w:t>
       </w:r>
+      <w:proofErr w:type="spellEnd"/>
       <w:r>
         <w:rPr>
           <w:rFonts w:asciiTheme="minorHAnsi" w:hAnsiTheme="minorHAnsi" w:cs="Calibri"/>
@@ -1086,7 +1104,23 @@
           <w:rFonts w:asciiTheme="minorHAnsi" w:hAnsiTheme="minorHAnsi" w:cs="Calibri"/>
           <w:lang w:val="es-ES"/>
         </w:rPr>
-        <w:t>pesos Mcte (</w:t>
+        <w:t xml:space="preserve">pesos </w:t>
+      </w:r>
+      <w:proofErr w:type="spellStart"/>
+      <w:r>
+        <w:rPr>
+          <w:rFonts w:asciiTheme="minorHAnsi" w:hAnsiTheme="minorHAnsi" w:cs="Calibri"/>
+          <w:lang w:val="es-ES"/>
+        </w:rPr>
+        <w:t>Mcte</w:t>
+      </w:r>
+      <w:proofErr w:type="spellEnd"/>
+      <w:r>
+        <w:rPr>
+          <w:rFonts w:asciiTheme="minorHAnsi" w:hAnsiTheme="minorHAnsi" w:cs="Calibri"/>
+          <w:lang w:val="es-ES"/>
+        </w:rPr>
+        <w:t xml:space="preserve"> (</w:t>
       </w:r>
       <w:r>
         <w:rPr>
@@ -1101,18 +1135,21 @@
         </w:rPr>
         <w:t>{{</w:t>
       </w:r>
+      <w:proofErr w:type="spellStart"/>
       <w:r>
         <w:rPr>
           <w:rFonts w:asciiTheme="minorHAnsi" w:hAnsiTheme="minorHAnsi" w:cs="Calibri"/>
         </w:rPr>
         <w:t>costo_numero</w:t>
       </w:r>
+      <w:proofErr w:type="spellEnd"/>
       <w:r>
         <w:rPr>
           <w:rFonts w:asciiTheme="minorHAnsi" w:hAnsiTheme="minorHAnsi" w:cs="Calibri"/>
         </w:rPr>
         <w:t>}}</w:t>
       </w:r>
+      <w:proofErr w:type="spellStart"/>
       <w:r>
         <w:rPr>
           <w:rFonts w:asciiTheme="minorHAnsi" w:hAnsiTheme="minorHAnsi" w:cs="Calibri"/>
@@ -1120,6 +1157,7 @@
         </w:rPr>
         <w:t>°°</w:t>
       </w:r>
+      <w:proofErr w:type="spellEnd"/>
       <w:r>
         <w:rPr>
           <w:rFonts w:asciiTheme="minorHAnsi" w:hAnsiTheme="minorHAnsi" w:cs="Calibri"/>
@@ -1572,6 +1610,7 @@
               </w:rPr>
               <w:t>{{</w:t>
             </w:r>
+            <w:proofErr w:type="spellStart"/>
             <w:r>
               <w:rPr>
                 <w:rFonts w:asciiTheme="minorHAnsi" w:hAnsiTheme="minorHAnsi" w:cs="Calibri"/>
@@ -1596,6 +1635,7 @@
               </w:rPr>
               <w:t>departamento</w:t>
             </w:r>
+            <w:proofErr w:type="spellEnd"/>
             <w:r>
               <w:rPr>
                 <w:rFonts w:asciiTheme="minorHAnsi" w:hAnsiTheme="minorHAnsi" w:cs="Calibri"/>
@@ -1854,6 +1894,7 @@
               </w:rPr>
               <w:t>{{</w:t>
             </w:r>
+            <w:proofErr w:type="spellStart"/>
             <w:r>
               <w:rPr>
                 <w:rFonts w:asciiTheme="minorHAnsi" w:hAnsiTheme="minorHAnsi" w:cs="Calibri"/>
@@ -1878,6 +1919,7 @@
               </w:rPr>
               <w:t>propios</w:t>
             </w:r>
+            <w:proofErr w:type="spellEnd"/>
             <w:r>
               <w:rPr>
                 <w:rFonts w:asciiTheme="minorHAnsi" w:hAnsiTheme="minorHAnsi" w:cs="Calibri"/>
@@ -2202,6 +2244,7 @@
               <w:lastRenderedPageBreak/>
               <w:t>{{</w:t>
             </w:r>
+            <w:proofErr w:type="spellStart"/>
             <w:r>
               <w:rPr>
                 <w:rFonts w:asciiTheme="minorHAnsi" w:hAnsiTheme="minorHAnsi" w:cs="Calibri"/>
@@ -2244,6 +2287,7 @@
               </w:rPr>
               <w:t>sion</w:t>
             </w:r>
+            <w:proofErr w:type="spellEnd"/>
             <w:r>
               <w:rPr>
                 <w:rFonts w:asciiTheme="minorHAnsi" w:hAnsiTheme="minorHAnsi" w:cs="Calibri"/>
@@ -2574,6 +2618,7 @@
               </w:rPr>
               <w:t>{{</w:t>
             </w:r>
+            <w:proofErr w:type="spellStart"/>
             <w:r>
               <w:rPr>
                 <w:rFonts w:asciiTheme="minorHAnsi" w:hAnsiTheme="minorHAnsi" w:cs="Calibri"/>
@@ -2616,6 +2661,7 @@
               </w:rPr>
               <w:t>nacion</w:t>
             </w:r>
+            <w:proofErr w:type="spellEnd"/>
             <w:r>
               <w:rPr>
                 <w:rFonts w:asciiTheme="minorHAnsi" w:hAnsiTheme="minorHAnsi" w:cs="Calibri"/>
@@ -2874,6 +2920,7 @@
               </w:rPr>
               <w:t>{{</w:t>
             </w:r>
+            <w:proofErr w:type="spellStart"/>
             <w:r>
               <w:rPr>
                 <w:rFonts w:asciiTheme="minorHAnsi" w:hAnsiTheme="minorHAnsi" w:cs="Calibri"/>
@@ -2898,6 +2945,7 @@
               </w:rPr>
               <w:t>sgp_apsb</w:t>
             </w:r>
+            <w:proofErr w:type="spellEnd"/>
             <w:r>
               <w:rPr>
                 <w:rFonts w:asciiTheme="minorHAnsi" w:hAnsiTheme="minorHAnsi" w:cs="Calibri"/>
@@ -3174,6 +3222,7 @@
               </w:rPr>
               <w:t>{{</w:t>
             </w:r>
+            <w:proofErr w:type="spellStart"/>
             <w:r>
               <w:rPr>
                 <w:rFonts w:asciiTheme="minorHAnsi" w:hAnsiTheme="minorHAnsi" w:cs="Calibri"/>
@@ -3210,6 +3259,7 @@
               </w:rPr>
               <w:t>cion</w:t>
             </w:r>
+            <w:proofErr w:type="spellEnd"/>
             <w:r>
               <w:rPr>
                 <w:rFonts w:asciiTheme="minorHAnsi" w:hAnsiTheme="minorHAnsi" w:cs="Calibri"/>
@@ -3492,6 +3542,7 @@
               </w:rPr>
               <w:t>{{</w:t>
             </w:r>
+            <w:proofErr w:type="spellStart"/>
             <w:r>
               <w:rPr>
                 <w:rFonts w:asciiTheme="minorHAnsi" w:hAnsiTheme="minorHAnsi" w:cs="Calibri"/>
@@ -3522,6 +3573,7 @@
               </w:rPr>
               <w:t>tacion_escolar</w:t>
             </w:r>
+            <w:proofErr w:type="spellEnd"/>
             <w:r>
               <w:rPr>
                 <w:rFonts w:asciiTheme="minorHAnsi" w:hAnsiTheme="minorHAnsi" w:cs="Calibri"/>
@@ -3780,6 +3832,7 @@
               </w:rPr>
               <w:t>{{</w:t>
             </w:r>
+            <w:proofErr w:type="spellStart"/>
             <w:r>
               <w:rPr>
                 <w:rFonts w:asciiTheme="minorHAnsi" w:hAnsiTheme="minorHAnsi" w:cs="Calibri"/>
@@ -3810,6 +3863,7 @@
               </w:rPr>
               <w:t>cultura</w:t>
             </w:r>
+            <w:proofErr w:type="spellEnd"/>
             <w:r>
               <w:rPr>
                 <w:rFonts w:asciiTheme="minorHAnsi" w:hAnsiTheme="minorHAnsi" w:cs="Calibri"/>
@@ -4068,6 +4122,7 @@
               </w:rPr>
               <w:t>{{</w:t>
             </w:r>
+            <w:proofErr w:type="spellStart"/>
             <w:r>
               <w:rPr>
                 <w:rFonts w:asciiTheme="minorHAnsi" w:hAnsiTheme="minorHAnsi" w:cs="Calibri"/>
@@ -4098,6 +4153,7 @@
               </w:rPr>
               <w:t>deporte</w:t>
             </w:r>
+            <w:proofErr w:type="spellEnd"/>
             <w:r>
               <w:rPr>
                 <w:rFonts w:asciiTheme="minorHAnsi" w:hAnsiTheme="minorHAnsi" w:cs="Calibri"/>
@@ -4356,6 +4412,7 @@
               </w:rPr>
               <w:t>{{</w:t>
             </w:r>
+            <w:proofErr w:type="spellStart"/>
             <w:r>
               <w:rPr>
                 <w:rFonts w:asciiTheme="minorHAnsi" w:hAnsiTheme="minorHAnsi" w:cs="Calibri"/>
@@ -4386,6 +4443,7 @@
               </w:rPr>
               <w:t>salud</w:t>
             </w:r>
+            <w:proofErr w:type="spellEnd"/>
             <w:r>
               <w:rPr>
                 <w:rFonts w:asciiTheme="minorHAnsi" w:hAnsiTheme="minorHAnsi" w:cs="Calibri"/>
@@ -4635,6 +4693,7 @@
               </w:rPr>
               <w:t>{{</w:t>
             </w:r>
+            <w:proofErr w:type="spellStart"/>
             <w:r>
               <w:rPr>
                 <w:rFonts w:asciiTheme="minorHAnsi" w:hAnsiTheme="minorHAnsi" w:cs="Calibri"/>
@@ -4659,6 +4718,7 @@
               </w:rPr>
               <w:t>municipio</w:t>
             </w:r>
+            <w:proofErr w:type="spellEnd"/>
             <w:r>
               <w:rPr>
                 <w:rFonts w:asciiTheme="minorHAnsi" w:hAnsiTheme="minorHAnsi" w:cs="Calibri"/>
@@ -4841,12 +4901,14 @@
               </w:rPr>
               <w:t>{{</w:t>
             </w:r>
+            <w:proofErr w:type="spellStart"/>
             <w:r>
               <w:rPr>
                 <w:rFonts w:asciiTheme="minorHAnsi" w:hAnsiTheme="minorHAnsi" w:cs="Calibri"/>
               </w:rPr>
               <w:t>valor_sum_nacion</w:t>
             </w:r>
+            <w:proofErr w:type="spellEnd"/>
             <w:r>
               <w:rPr>
                 <w:rFonts w:asciiTheme="minorHAnsi" w:hAnsiTheme="minorHAnsi" w:cs="Calibri"/>
@@ -5096,6 +5158,7 @@
               </w:rPr>
               <w:t>{{</w:t>
             </w:r>
+            <w:proofErr w:type="spellStart"/>
             <w:r>
               <w:rPr>
                 <w:rFonts w:asciiTheme="minorHAnsi" w:hAnsiTheme="minorHAnsi" w:cs="Calibri"/>
@@ -5120,6 +5183,7 @@
               </w:rPr>
               <w:t>otros</w:t>
             </w:r>
+            <w:proofErr w:type="spellEnd"/>
             <w:r>
               <w:rPr>
                 <w:rFonts w:asciiTheme="minorHAnsi" w:hAnsiTheme="minorHAnsi" w:cs="Calibri"/>
@@ -5315,6 +5379,7 @@
               </w:rPr>
               <w:t>{{</w:t>
             </w:r>
+            <w:proofErr w:type="spellStart"/>
             <w:r>
               <w:rPr>
                 <w:rFonts w:asciiTheme="minorHAnsi" w:hAnsiTheme="minorHAnsi" w:cs="Calibri"/>
@@ -5339,6 +5404,7 @@
               </w:rPr>
               <w:t>total</w:t>
             </w:r>
+            <w:proofErr w:type="spellEnd"/>
             <w:r>
               <w:rPr>
                 <w:rFonts w:asciiTheme="minorHAnsi" w:hAnsiTheme="minorHAnsi" w:cs="Calibri"/>
@@ -5384,12 +5450,14 @@
         </w:rPr>
         <w:t>{{</w:t>
       </w:r>
+      <w:proofErr w:type="spellStart"/>
       <w:r>
         <w:rPr>
           <w:rFonts w:asciiTheme="minorHAnsi" w:hAnsiTheme="minorHAnsi" w:cs="Calibri"/>
         </w:rPr>
         <w:t>cantidad_personas</w:t>
       </w:r>
+      <w:proofErr w:type="spellEnd"/>
       <w:r>
         <w:rPr>
           <w:rFonts w:asciiTheme="minorHAnsi" w:hAnsiTheme="minorHAnsi" w:cs="Calibri"/>
@@ -5501,12 +5569,14 @@
         </w:rPr>
         <w:t>{{</w:t>
       </w:r>
+      <w:proofErr w:type="spellStart"/>
       <w:r>
         <w:rPr>
           <w:rFonts w:asciiTheme="minorHAnsi" w:hAnsiTheme="minorHAnsi" w:cs="Calibri"/>
         </w:rPr>
         <w:t>duracion_texto</w:t>
       </w:r>
+      <w:proofErr w:type="spellEnd"/>
       <w:r>
         <w:rPr>
           <w:rFonts w:asciiTheme="minorHAnsi" w:hAnsiTheme="minorHAnsi" w:cs="Calibri"/>
@@ -5533,12 +5603,14 @@
         </w:rPr>
         <w:t>{{</w:t>
       </w:r>
+      <w:proofErr w:type="spellStart"/>
       <w:r>
         <w:rPr>
           <w:rFonts w:asciiTheme="minorHAnsi" w:hAnsiTheme="minorHAnsi" w:cs="Calibri"/>
         </w:rPr>
         <w:t>duracion_numero</w:t>
       </w:r>
+      <w:proofErr w:type="spellEnd"/>
       <w:r>
         <w:rPr>
           <w:rFonts w:asciiTheme="minorHAnsi" w:hAnsiTheme="minorHAnsi" w:cs="Calibri"/>
@@ -5721,12 +5793,14 @@
               </w:rPr>
               <w:t>{{</w:t>
             </w:r>
+            <w:proofErr w:type="spellStart"/>
             <w:r>
               <w:rPr>
                 <w:rFonts w:asciiTheme="minorHAnsi" w:hAnsiTheme="minorHAnsi" w:cs="Calibri"/>
               </w:rPr>
               <w:t>cod_producto</w:t>
             </w:r>
+            <w:proofErr w:type="spellEnd"/>
             <w:r>
               <w:rPr>
                 <w:rFonts w:asciiTheme="minorHAnsi" w:hAnsiTheme="minorHAnsi" w:cs="Calibri"/>
@@ -5784,12 +5858,14 @@
               </w:rPr>
               <w:t>{{</w:t>
             </w:r>
+            <w:proofErr w:type="spellStart"/>
             <w:r>
               <w:rPr>
                 <w:rFonts w:asciiTheme="minorHAnsi" w:hAnsiTheme="minorHAnsi" w:cs="Calibri"/>
               </w:rPr>
               <w:t>indicador_producto</w:t>
             </w:r>
+            <w:proofErr w:type="spellEnd"/>
             <w:r>
               <w:rPr>
                 <w:rFonts w:asciiTheme="minorHAnsi" w:hAnsiTheme="minorHAnsi" w:cs="Calibri"/>
@@ -5847,12 +5923,14 @@
               </w:rPr>
               <w:t>{{</w:t>
             </w:r>
+            <w:proofErr w:type="spellStart"/>
             <w:r>
               <w:rPr>
                 <w:rFonts w:asciiTheme="minorHAnsi" w:hAnsiTheme="minorHAnsi" w:cs="Calibri"/>
               </w:rPr>
               <w:t>cod_indicador_producto</w:t>
             </w:r>
+            <w:proofErr w:type="spellEnd"/>
             <w:r>
               <w:rPr>
                 <w:rFonts w:asciiTheme="minorHAnsi" w:hAnsiTheme="minorHAnsi" w:cs="Calibri"/>
@@ -5910,12 +5988,14 @@
               </w:rPr>
               <w:t>{{</w:t>
             </w:r>
+            <w:proofErr w:type="spellStart"/>
             <w:r>
               <w:rPr>
                 <w:rFonts w:asciiTheme="minorHAnsi" w:hAnsiTheme="minorHAnsi" w:cs="Calibri"/>
               </w:rPr>
               <w:t>meta_indicador</w:t>
             </w:r>
+            <w:proofErr w:type="spellEnd"/>
             <w:r>
               <w:rPr>
                 <w:rFonts w:asciiTheme="minorHAnsi" w:hAnsiTheme="minorHAnsi" w:cs="Calibri"/>
@@ -5992,12 +6072,14 @@
         </w:rPr>
         <w:t>{{</w:t>
       </w:r>
+      <w:proofErr w:type="spellStart"/>
       <w:r>
         <w:rPr>
           <w:rFonts w:asciiTheme="minorHAnsi" w:hAnsiTheme="minorHAnsi" w:cs="Calibri"/>
         </w:rPr>
         <w:t>oficina_secretaria</w:t>
       </w:r>
+      <w:proofErr w:type="spellEnd"/>
       <w:r>
         <w:rPr>
           <w:rFonts w:asciiTheme="minorHAnsi" w:hAnsiTheme="minorHAnsi" w:cs="Calibri"/>
@@ -6465,12 +6547,14 @@
         </w:rPr>
         <w:t>{{</w:t>
       </w:r>
+      <w:proofErr w:type="spellStart"/>
       <w:r>
         <w:rPr>
           <w:rFonts w:asciiTheme="minorHAnsi" w:hAnsiTheme="minorHAnsi" w:cs="Calibri"/>
         </w:rPr>
         <w:t>nombre_persona</w:t>
       </w:r>
+      <w:proofErr w:type="spellEnd"/>
       <w:r>
         <w:rPr>
           <w:rFonts w:asciiTheme="minorHAnsi" w:hAnsiTheme="minorHAnsi" w:cs="Calibri"/>
@@ -6492,20 +6576,55 @@
           <w:rFonts w:asciiTheme="minorHAnsi" w:hAnsiTheme="minorHAnsi" w:cs="Segoe UI"/>
           <w:color w:val="212121"/>
         </w:rPr>
-        <w:t>Jefe</w:t>
+        <w:t>S</w:t>
       </w:r>
       <w:r>
         <w:rPr>
           <w:rFonts w:asciiTheme="minorHAnsi" w:hAnsiTheme="minorHAnsi" w:cs="Segoe UI"/>
           <w:color w:val="212121"/>
         </w:rPr>
-        <w:t xml:space="preserve">/Secretario(a) </w:t>
+        <w:t>ecretario</w:t>
       </w:r>
       <w:r>
         <w:rPr>
           <w:rFonts w:asciiTheme="minorHAnsi" w:hAnsiTheme="minorHAnsi" w:cs="Segoe UI"/>
           <w:color w:val="212121"/>
         </w:rPr>
+        <w:t>(a)</w:t>
+      </w:r>
+      <w:r>
+        <w:rPr>
+          <w:rFonts w:asciiTheme="minorHAnsi" w:hAnsiTheme="minorHAnsi" w:cs="Segoe UI"/>
+          <w:color w:val="212121"/>
+        </w:rPr>
+        <w:t>/</w:t>
+      </w:r>
+      <w:r>
+        <w:rPr>
+          <w:rFonts w:asciiTheme="minorHAnsi" w:hAnsiTheme="minorHAnsi" w:cs="Segoe UI"/>
+          <w:color w:val="212121"/>
+        </w:rPr>
+        <w:t>J</w:t>
+      </w:r>
+      <w:r>
+        <w:rPr>
+          <w:rFonts w:asciiTheme="minorHAnsi" w:hAnsiTheme="minorHAnsi" w:cs="Segoe UI"/>
+          <w:color w:val="212121"/>
+        </w:rPr>
+        <w:t>efe de oficina</w:t>
+      </w:r>
+      <w:r>
+        <w:rPr>
+          <w:rFonts w:asciiTheme="minorHAnsi" w:hAnsiTheme="minorHAnsi" w:cs="Segoe UI"/>
+          <w:color w:val="212121"/>
+        </w:rPr>
+        <w:t xml:space="preserve"> </w:t>
+      </w:r>
+      <w:r>
+        <w:rPr>
+          <w:rFonts w:asciiTheme="minorHAnsi" w:hAnsiTheme="minorHAnsi" w:cs="Segoe UI"/>
+          <w:color w:val="212121"/>
+        </w:rPr>
         <w:t xml:space="preserve">de </w:t>
       </w:r>
       <w:r>
@@ -6514,12 +6633,14 @@
         </w:rPr>
         <w:t>{{</w:t>
       </w:r>
+      <w:proofErr w:type="spellStart"/>
       <w:r>
         <w:rPr>
           <w:rFonts w:asciiTheme="minorHAnsi" w:hAnsiTheme="minorHAnsi" w:cs="Calibri"/>
         </w:rPr>
         <w:t>oficina_secretaria</w:t>
       </w:r>
+      <w:proofErr w:type="spellEnd"/>
       <w:r>
         <w:rPr>
           <w:rFonts w:asciiTheme="minorHAnsi" w:hAnsiTheme="minorHAnsi" w:cs="Calibri"/>

</xml_diff>